<commit_message>
Architecture Doc Updated ...@Karthik please format it
</commit_message>
<xml_diff>
--- a/project_doc/Software Architecture Document.docx
+++ b/project_doc/Software Architecture Document.docx
@@ -287,8 +287,16 @@
         <w:rPr>
           <w:spacing w:val="1"/>
         </w:rPr>
-        <w:t xml:space="preserve"> Dr. Joey Paquet</w:t>
+        <w:t xml:space="preserve"> Dr. Joey </w:t>
       </w:r>
+      <w:proofErr w:type="spellStart"/>
+      <w:r>
+        <w:rPr>
+          <w:spacing w:val="1"/>
+        </w:rPr>
+        <w:t>Paquet</w:t>
+      </w:r>
+      <w:proofErr w:type="spellEnd"/>
     </w:p>
     <w:p>
       <w:pPr>
@@ -532,12 +540,21 @@
                 <w:szCs w:val="23"/>
               </w:rPr>
             </w:pPr>
+            <w:proofErr w:type="spellStart"/>
             <w:r>
               <w:rPr>
                 <w:sz w:val="23"/>
                 <w:szCs w:val="23"/>
               </w:rPr>
-              <w:t>Karthik B P</w:t>
+              <w:t>Karthik</w:t>
+            </w:r>
+            <w:proofErr w:type="spellEnd"/>
+            <w:r>
+              <w:rPr>
+                <w:sz w:val="23"/>
+                <w:szCs w:val="23"/>
+              </w:rPr>
+              <w:t xml:space="preserve"> B P</w:t>
             </w:r>
           </w:p>
           <w:p>
@@ -675,8 +692,17 @@
                 <w:sz w:val="24"/>
                 <w:szCs w:val="24"/>
               </w:rPr>
-              <w:t>Krishnan Krishnamoorthy</w:t>
-            </w:r>
+              <w:t xml:space="preserve">Krishnan </w:t>
+            </w:r>
+            <w:proofErr w:type="spellStart"/>
+            <w:r>
+              <w:rPr>
+                <w:sz w:val="24"/>
+                <w:szCs w:val="24"/>
+              </w:rPr>
+              <w:t>Krishnamoorthy</w:t>
+            </w:r>
+            <w:proofErr w:type="spellEnd"/>
           </w:p>
           <w:p>
             <w:pPr>
@@ -801,7 +827,23 @@
                 <w:sz w:val="24"/>
                 <w:szCs w:val="24"/>
               </w:rPr>
-              <w:t>Charles Jebalitherson Augustin Moses</w:t>
+              <w:t xml:space="preserve">Charles </w:t>
+            </w:r>
+            <w:proofErr w:type="spellStart"/>
+            <w:r>
+              <w:rPr>
+                <w:sz w:val="24"/>
+                <w:szCs w:val="24"/>
+              </w:rPr>
+              <w:t>Jebalitherson</w:t>
+            </w:r>
+            <w:proofErr w:type="spellEnd"/>
+            <w:r>
+              <w:rPr>
+                <w:sz w:val="24"/>
+                <w:szCs w:val="24"/>
+              </w:rPr>
+              <w:t xml:space="preserve"> Augustin Moses</w:t>
             </w:r>
           </w:p>
           <w:p>
@@ -943,10 +985,17 @@
                 <w:sz w:val="23"/>
                 <w:szCs w:val="23"/>
               </w:rPr>
-              <w:t>Rohan Deepak Paspallu</w:t>
-            </w:r>
-            <w:bookmarkStart w:id="0" w:name="_GoBack"/>
-            <w:bookmarkEnd w:id="0"/>
+              <w:t xml:space="preserve">Rohan Deepak </w:t>
+            </w:r>
+            <w:proofErr w:type="spellStart"/>
+            <w:r>
+              <w:rPr>
+                <w:sz w:val="23"/>
+                <w:szCs w:val="23"/>
+              </w:rPr>
+              <w:t>Paspallu</w:t>
+            </w:r>
+            <w:proofErr w:type="spellEnd"/>
           </w:p>
           <w:p>
             <w:pPr>
@@ -2154,8 +2203,8 @@
           <w:sz w:val="24"/>
         </w:rPr>
       </w:pPr>
-      <w:bookmarkStart w:id="1" w:name="_Toc456598586"/>
-      <w:bookmarkStart w:id="2" w:name="_Toc73179406"/>
+      <w:bookmarkStart w:id="0" w:name="_Toc456598586"/>
+      <w:bookmarkStart w:id="1" w:name="_Toc73179406"/>
       <w:r>
         <w:rPr>
           <w:rFonts w:ascii="Times New Roman" w:hAnsi="Times New Roman"/>
@@ -2163,8 +2212,8 @@
         </w:rPr>
         <w:t>Introduction</w:t>
       </w:r>
+      <w:bookmarkEnd w:id="0"/>
       <w:bookmarkEnd w:id="1"/>
-      <w:bookmarkEnd w:id="2"/>
     </w:p>
     <w:p>
       <w:pPr>
@@ -2250,7 +2299,7 @@
         </w:rPr>
         <w:t>.</w:t>
       </w:r>
-      <w:bookmarkStart w:id="3" w:name="_Toc456598588"/>
+      <w:bookmarkStart w:id="2" w:name="_Toc456598588"/>
     </w:p>
     <w:p>
       <w:pPr>
@@ -2265,7 +2314,7 @@
           <w:szCs w:val="24"/>
         </w:rPr>
       </w:pPr>
-      <w:bookmarkStart w:id="4" w:name="_Toc527373736"/>
+      <w:bookmarkStart w:id="3" w:name="_Toc527373736"/>
       <w:r>
         <w:rPr>
           <w:rFonts w:ascii="Times New Roman" w:hAnsi="Times New Roman"/>
@@ -2274,10 +2323,10 @@
         </w:rPr>
         <w:t>Scope</w:t>
       </w:r>
-      <w:bookmarkStart w:id="5" w:name="_Toc496190207"/>
-      <w:bookmarkStart w:id="6" w:name="_Toc527373334"/>
+      <w:bookmarkStart w:id="4" w:name="_Toc496190207"/>
+      <w:bookmarkStart w:id="5" w:name="_Toc527373334"/>
+      <w:bookmarkEnd w:id="2"/>
       <w:bookmarkEnd w:id="3"/>
-      <w:bookmarkEnd w:id="4"/>
     </w:p>
     <w:p>
       <w:pPr>
@@ -2333,8 +2382,8 @@
         </w:rPr>
       </w:pPr>
     </w:p>
+    <w:bookmarkEnd w:id="4"/>
     <w:bookmarkEnd w:id="5"/>
-    <w:bookmarkEnd w:id="6"/>
     <w:p>
       <w:pPr>
         <w:numPr>
@@ -2564,7 +2613,7 @@
           <w:szCs w:val="24"/>
         </w:rPr>
       </w:pPr>
-      <w:bookmarkStart w:id="7" w:name="_Toc527373737"/>
+      <w:bookmarkStart w:id="6" w:name="_Toc527373737"/>
       <w:r>
         <w:rPr>
           <w:rFonts w:ascii="Times New Roman" w:hAnsi="Times New Roman"/>
@@ -2573,7 +2622,7 @@
         </w:rPr>
         <w:t>Architecture Style</w:t>
       </w:r>
-      <w:bookmarkEnd w:id="7"/>
+      <w:bookmarkEnd w:id="6"/>
     </w:p>
     <w:p>
       <w:pPr>
@@ -2611,62 +2660,33 @@
           <w:szCs w:val="18"/>
         </w:rPr>
       </w:pPr>
-      <w:r>
-        <w:rPr>
-          <w:noProof/>
+    </w:p>
+    <w:p>
+      <w:pPr>
+        <w:jc w:val="center"/>
+        <w:rPr>
           <w:sz w:val="18"/>
           <w:szCs w:val="18"/>
         </w:rPr>
-        <w:lastRenderedPageBreak/>
-        <w:drawing>
-          <wp:inline distT="0" distB="0" distL="0" distR="0" wp14:anchorId="67857F34" wp14:editId="560C42FE">
-            <wp:extent cx="4010025" cy="1847850"/>
-            <wp:effectExtent l="0" t="0" r="0" b="0"/>
-            <wp:docPr id="2" name="Picture 2" descr="mvc_role_diagram"/>
-            <wp:cNvGraphicFramePr>
-              <a:graphicFrameLocks xmlns:a="http://schemas.openxmlformats.org/drawingml/2006/main" noChangeAspect="1"/>
-            </wp:cNvGraphicFramePr>
-            <a:graphic xmlns:a="http://schemas.openxmlformats.org/drawingml/2006/main">
-              <a:graphicData uri="http://schemas.openxmlformats.org/drawingml/2006/picture">
-                <pic:pic xmlns:pic="http://schemas.openxmlformats.org/drawingml/2006/picture">
-                  <pic:nvPicPr>
-                    <pic:cNvPr id="0" name="Picture 2" descr="mvc_role_diagram"/>
-                    <pic:cNvPicPr>
-                      <a:picLocks noChangeAspect="1" noChangeArrowheads="1"/>
-                    </pic:cNvPicPr>
-                  </pic:nvPicPr>
-                  <pic:blipFill>
-                    <a:blip r:embed="rId9" cstate="print">
-                      <a:extLst>
-                        <a:ext uri="{28A0092B-C50C-407E-A947-70E740481C1C}">
-                          <a14:useLocalDpi xmlns:a14="http://schemas.microsoft.com/office/drawing/2010/main" val="0"/>
-                        </a:ext>
-                      </a:extLst>
-                    </a:blip>
-                    <a:srcRect/>
-                    <a:stretch>
-                      <a:fillRect/>
-                    </a:stretch>
-                  </pic:blipFill>
-                  <pic:spPr bwMode="auto">
-                    <a:xfrm>
-                      <a:off x="0" y="0"/>
-                      <a:ext cx="4010025" cy="1847850"/>
-                    </a:xfrm>
-                    <a:prstGeom prst="rect">
-                      <a:avLst/>
-                    </a:prstGeom>
-                    <a:noFill/>
-                    <a:ln>
-                      <a:noFill/>
-                    </a:ln>
-                  </pic:spPr>
-                </pic:pic>
-              </a:graphicData>
-            </a:graphic>
-          </wp:inline>
-        </w:drawing>
-      </w:r>
+      </w:pPr>
+    </w:p>
+    <w:p>
+      <w:pPr>
+        <w:jc w:val="center"/>
+        <w:rPr>
+          <w:sz w:val="18"/>
+          <w:szCs w:val="18"/>
+        </w:rPr>
+      </w:pPr>
+    </w:p>
+    <w:p>
+      <w:pPr>
+        <w:jc w:val="center"/>
+        <w:rPr>
+          <w:sz w:val="18"/>
+          <w:szCs w:val="18"/>
+        </w:rPr>
+      </w:pPr>
     </w:p>
     <w:p>
       <w:pPr>
@@ -2703,7 +2723,7 @@
         <mc:AlternateContent>
           <mc:Choice Requires="wps">
             <w:drawing>
-              <wp:anchor distT="0" distB="0" distL="114300" distR="114300" simplePos="0" relativeHeight="251721728" behindDoc="0" locked="0" layoutInCell="1" allowOverlap="1" wp14:anchorId="6E835A3A" wp14:editId="40295436">
+              <wp:anchor distT="0" distB="0" distL="114300" distR="114300" simplePos="0" relativeHeight="251721728" behindDoc="0" locked="0" layoutInCell="1" allowOverlap="1" wp14:anchorId="6E835A3A" wp14:editId="1398052A">
                 <wp:simplePos x="0" y="0"/>
                 <wp:positionH relativeFrom="column">
                   <wp:posOffset>2600325</wp:posOffset>
@@ -2752,7 +2772,7 @@
                               <w:jc w:val="center"/>
                             </w:pPr>
                             <w:r>
-                              <w:t>Risk Game Controller</w:t>
+                              <w:t>Controller</w:t>
                             </w:r>
                           </w:p>
                         </w:txbxContent>
@@ -2785,7 +2805,7 @@
                         <w:jc w:val="center"/>
                       </w:pPr>
                       <w:r>
-                        <w:t>Risk Game Controller</w:t>
+                        <w:t>Controller</w:t>
                       </w:r>
                     </w:p>
                   </w:txbxContent>
@@ -2852,8 +2872,13 @@
                               <w:jc w:val="center"/>
                             </w:pPr>
                             <w:r>
-                              <w:t>Risk Game Models</w:t>
+                              <w:t>Entity</w:t>
                             </w:r>
+                          </w:p>
+                          <w:p>
+                            <w:pPr>
+                              <w:jc w:val="center"/>
+                            </w:pPr>
                           </w:p>
                         </w:txbxContent>
                       </wps:txbx>
@@ -2885,8 +2910,13 @@
                         <w:jc w:val="center"/>
                       </w:pPr>
                       <w:r>
-                        <w:t>Risk Game Models</w:t>
+                        <w:t>Entity</w:t>
                       </w:r>
+                    </w:p>
+                    <w:p>
+                      <w:pPr>
+                        <w:jc w:val="center"/>
+                      </w:pPr>
                     </w:p>
                   </w:txbxContent>
                 </v:textbox>
@@ -3014,96 +3044,13 @@
       <w:r>
         <w:rPr>
           <w:rFonts w:ascii="Times New Roman" w:hAnsi="Times New Roman"/>
+          <w:i w:val="0"/>
           <w:noProof/>
         </w:rPr>
         <mc:AlternateContent>
           <mc:Choice Requires="wps">
             <w:drawing>
-              <wp:anchor distT="0" distB="0" distL="114300" distR="114300" simplePos="0" relativeHeight="251745280" behindDoc="0" locked="0" layoutInCell="1" allowOverlap="1" wp14:anchorId="1D1F6B5B" wp14:editId="596640D9">
-                <wp:simplePos x="0" y="0"/>
-                <wp:positionH relativeFrom="column">
-                  <wp:posOffset>2390775</wp:posOffset>
-                </wp:positionH>
-                <wp:positionV relativeFrom="paragraph">
-                  <wp:posOffset>400050</wp:posOffset>
-                </wp:positionV>
-                <wp:extent cx="1543050" cy="3629025"/>
-                <wp:effectExtent l="0" t="0" r="19050" b="28575"/>
-                <wp:wrapNone/>
-                <wp:docPr id="53" name="Rectangle 53"/>
-                <wp:cNvGraphicFramePr/>
-                <a:graphic xmlns:a="http://schemas.openxmlformats.org/drawingml/2006/main">
-                  <a:graphicData uri="http://schemas.microsoft.com/office/word/2010/wordprocessingShape">
-                    <wps:wsp>
-                      <wps:cNvSpPr/>
-                      <wps:spPr>
-                        <a:xfrm>
-                          <a:off x="0" y="0"/>
-                          <a:ext cx="1543050" cy="3629025"/>
-                        </a:xfrm>
-                        <a:prstGeom prst="rect">
-                          <a:avLst/>
-                        </a:prstGeom>
-                        <a:noFill/>
-                        <a:ln>
-                          <a:solidFill>
-                            <a:schemeClr val="accent1">
-                              <a:lumMod val="75000"/>
-                            </a:schemeClr>
-                          </a:solidFill>
-                        </a:ln>
-                      </wps:spPr>
-                      <wps:style>
-                        <a:lnRef idx="2">
-                          <a:schemeClr val="accent1">
-                            <a:shade val="50000"/>
-                          </a:schemeClr>
-                        </a:lnRef>
-                        <a:fillRef idx="1">
-                          <a:schemeClr val="accent1"/>
-                        </a:fillRef>
-                        <a:effectRef idx="0">
-                          <a:schemeClr val="accent1"/>
-                        </a:effectRef>
-                        <a:fontRef idx="minor">
-                          <a:schemeClr val="lt1"/>
-                        </a:fontRef>
-                      </wps:style>
-                      <wps:bodyPr rot="0" spcFirstLastPara="0" vertOverflow="overflow" horzOverflow="overflow" vert="horz" wrap="square" lIns="91440" tIns="45720" rIns="91440" bIns="45720" numCol="1" spcCol="0" rtlCol="0" fromWordArt="0" anchor="ctr" anchorCtr="0" forceAA="0" compatLnSpc="1">
-                        <a:prstTxWarp prst="textNoShape">
-                          <a:avLst/>
-                        </a:prstTxWarp>
-                        <a:noAutofit/>
-                      </wps:bodyPr>
-                    </wps:wsp>
-                  </a:graphicData>
-                </a:graphic>
-                <wp14:sizeRelH relativeFrom="margin">
-                  <wp14:pctWidth>0</wp14:pctWidth>
-                </wp14:sizeRelH>
-                <wp14:sizeRelV relativeFrom="margin">
-                  <wp14:pctHeight>0</wp14:pctHeight>
-                </wp14:sizeRelV>
-              </wp:anchor>
-            </w:drawing>
-          </mc:Choice>
-          <mc:Fallback xmlns:w16se="http://schemas.microsoft.com/office/word/2015/wordml/symex" xmlns:w16cid="http://schemas.microsoft.com/office/word/2016/wordml/cid" xmlns:am3d="http://schemas.microsoft.com/office/drawing/2017/model3d" xmlns:aink="http://schemas.microsoft.com/office/drawing/2016/ink" xmlns:cx8="http://schemas.microsoft.com/office/drawing/2016/5/14/chartex" xmlns:cx7="http://schemas.microsoft.com/office/drawing/2016/5/13/chartex" xmlns:cx6="http://schemas.microsoft.com/office/drawing/2016/5/12/chartex" xmlns:cx5="http://schemas.microsoft.com/office/drawing/2016/5/11/chartex" xmlns:cx4="http://schemas.microsoft.com/office/drawing/2016/5/10/chartex" xmlns:cx3="http://schemas.microsoft.com/office/drawing/2016/5/9/chartex" xmlns:cx2="http://schemas.microsoft.com/office/drawing/2015/10/21/chartex" xmlns:cx1="http://schemas.microsoft.com/office/drawing/2015/9/8/chartex" xmlns:cx="http://schemas.microsoft.com/office/drawing/2014/chartex">
-            <w:pict>
-              <v:rect w14:anchorId="22BEF585" id="Rectangle 53" o:spid="_x0000_s1026" style="position:absolute;margin-left:188.25pt;margin-top:31.5pt;width:121.5pt;height:285.75pt;z-index:251745280;visibility:visible;mso-wrap-style:square;mso-width-percent:0;mso-height-percent:0;mso-wrap-distance-left:9pt;mso-wrap-distance-top:0;mso-wrap-distance-right:9pt;mso-wrap-distance-bottom:0;mso-position-horizontal:absolute;mso-position-horizontal-relative:text;mso-position-vertical:absolute;mso-position-vertical-relative:text;mso-width-percent:0;mso-height-percent:0;mso-width-relative:margin;mso-height-relative:margin;v-text-anchor:middle" o:gfxdata="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" filled="f" strokecolor="#2f5496 [2404]" strokeweight="1pt"/>
-            </w:pict>
-          </mc:Fallback>
-        </mc:AlternateContent>
-      </w:r>
-      <w:r>
-        <w:rPr>
-          <w:rFonts w:ascii="Times New Roman" w:hAnsi="Times New Roman"/>
-          <w:i w:val="0"/>
-          <w:noProof/>
-        </w:rPr>
-        <mc:AlternateContent>
-          <mc:Choice Requires="wps">
-            <w:drawing>
-              <wp:anchor distT="0" distB="0" distL="114300" distR="114300" simplePos="0" relativeHeight="251743232" behindDoc="0" locked="0" layoutInCell="1" allowOverlap="1" wp14:anchorId="42D2A6EA" wp14:editId="265A2FEF">
+              <wp:anchor distT="0" distB="0" distL="114300" distR="114300" simplePos="0" relativeHeight="251743232" behindDoc="0" locked="0" layoutInCell="1" allowOverlap="1" wp14:anchorId="42D2A6EA" wp14:editId="5BEC7DB7">
                 <wp:simplePos x="0" y="0"/>
                 <wp:positionH relativeFrom="column">
                   <wp:posOffset>5010150</wp:posOffset>
@@ -3171,9 +3118,9 @@
               </wp:anchor>
             </w:drawing>
           </mc:Choice>
-          <mc:Fallback xmlns:w16se="http://schemas.microsoft.com/office/word/2015/wordml/symex" xmlns:w16cid="http://schemas.microsoft.com/office/word/2016/wordml/cid" xmlns:am3d="http://schemas.microsoft.com/office/drawing/2017/model3d" xmlns:aink="http://schemas.microsoft.com/office/drawing/2016/ink" xmlns:cx8="http://schemas.microsoft.com/office/drawing/2016/5/14/chartex" xmlns:cx7="http://schemas.microsoft.com/office/drawing/2016/5/13/chartex" xmlns:cx6="http://schemas.microsoft.com/office/drawing/2016/5/12/chartex" xmlns:cx5="http://schemas.microsoft.com/office/drawing/2016/5/11/chartex" xmlns:cx4="http://schemas.microsoft.com/office/drawing/2016/5/10/chartex" xmlns:cx3="http://schemas.microsoft.com/office/drawing/2016/5/9/chartex" xmlns:cx2="http://schemas.microsoft.com/office/drawing/2015/10/21/chartex" xmlns:cx1="http://schemas.microsoft.com/office/drawing/2015/9/8/chartex" xmlns:cx="http://schemas.microsoft.com/office/drawing/2014/chartex">
+          <mc:Fallback>
             <w:pict>
-              <v:rect w14:anchorId="514B1C26" id="Rectangle 54" o:spid="_x0000_s1026" style="position:absolute;margin-left:394.5pt;margin-top:30.75pt;width:104.25pt;height:288.75pt;z-index:251743232;visibility:visible;mso-wrap-style:square;mso-width-percent:0;mso-height-percent:0;mso-wrap-distance-left:9pt;mso-wrap-distance-top:0;mso-wrap-distance-right:9pt;mso-wrap-distance-bottom:0;mso-position-horizontal:absolute;mso-position-horizontal-relative:text;mso-position-vertical:absolute;mso-position-vertical-relative:text;mso-width-percent:0;mso-height-percent:0;mso-width-relative:margin;mso-height-relative:margin;v-text-anchor:middle" o:gfxdata="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" filled="f" strokecolor="#2f5496 [2404]" strokeweight="1pt"/>
+              <v:rect w14:anchorId="2A00460E" id="Rectangle 54" o:spid="_x0000_s1026" style="position:absolute;margin-left:394.5pt;margin-top:30.75pt;width:104.25pt;height:288.75pt;z-index:251743232;visibility:visible;mso-wrap-style:square;mso-width-percent:0;mso-height-percent:0;mso-wrap-distance-left:9pt;mso-wrap-distance-top:0;mso-wrap-distance-right:9pt;mso-wrap-distance-bottom:0;mso-position-horizontal:absolute;mso-position-horizontal-relative:text;mso-position-vertical:absolute;mso-position-vertical-relative:text;mso-width-percent:0;mso-height-percent:0;mso-width-relative:margin;mso-height-relative:margin;v-text-anchor:middle" o:gfxdata="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" filled="f" strokecolor="#2f5496 [2404]" strokeweight="1pt"/>
             </w:pict>
           </mc:Fallback>
         </mc:AlternateContent>
@@ -3353,7 +3300,7 @@
               </wp:anchor>
             </w:drawing>
           </mc:Choice>
-          <mc:Fallback xmlns:w16se="http://schemas.microsoft.com/office/word/2015/wordml/symex" xmlns:w16cid="http://schemas.microsoft.com/office/word/2016/wordml/cid" xmlns:am3d="http://schemas.microsoft.com/office/drawing/2017/model3d" xmlns:aink="http://schemas.microsoft.com/office/drawing/2016/ink" xmlns:cx8="http://schemas.microsoft.com/office/drawing/2016/5/14/chartex" xmlns:cx7="http://schemas.microsoft.com/office/drawing/2016/5/13/chartex" xmlns:cx6="http://schemas.microsoft.com/office/drawing/2016/5/12/chartex" xmlns:cx5="http://schemas.microsoft.com/office/drawing/2016/5/11/chartex" xmlns:cx4="http://schemas.microsoft.com/office/drawing/2016/5/10/chartex" xmlns:cx3="http://schemas.microsoft.com/office/drawing/2016/5/9/chartex" xmlns:cx2="http://schemas.microsoft.com/office/drawing/2015/10/21/chartex" xmlns:cx1="http://schemas.microsoft.com/office/drawing/2015/9/8/chartex" xmlns:cx="http://schemas.microsoft.com/office/drawing/2014/chartex">
+          <mc:Fallback xmlns:cx="http://schemas.microsoft.com/office/drawing/2014/chartex" xmlns:cx1="http://schemas.microsoft.com/office/drawing/2015/9/8/chartex" xmlns:cx2="http://schemas.microsoft.com/office/drawing/2015/10/21/chartex" xmlns:cx3="http://schemas.microsoft.com/office/drawing/2016/5/9/chartex" xmlns:cx4="http://schemas.microsoft.com/office/drawing/2016/5/10/chartex" xmlns:cx5="http://schemas.microsoft.com/office/drawing/2016/5/11/chartex" xmlns:cx6="http://schemas.microsoft.com/office/drawing/2016/5/12/chartex" xmlns:cx7="http://schemas.microsoft.com/office/drawing/2016/5/13/chartex" xmlns:cx8="http://schemas.microsoft.com/office/drawing/2016/5/14/chartex" xmlns:aink="http://schemas.microsoft.com/office/drawing/2016/ink" xmlns:am3d="http://schemas.microsoft.com/office/drawing/2017/model3d" xmlns:w16cid="http://schemas.microsoft.com/office/word/2016/wordml/cid" xmlns:w16se="http://schemas.microsoft.com/office/word/2015/wordml/symex">
             <w:pict>
               <v:rect w14:anchorId="06BC2E99" id="Rectangle 56" o:spid="_x0000_s1026" style="position:absolute;margin-left:-17.25pt;margin-top:32.25pt;width:125.25pt;height:285pt;z-index:251744256;visibility:visible;mso-wrap-style:square;mso-width-percent:0;mso-height-percent:0;mso-wrap-distance-left:9pt;mso-wrap-distance-top:0;mso-wrap-distance-right:9pt;mso-wrap-distance-bottom:0;mso-position-horizontal:absolute;mso-position-horizontal-relative:text;mso-position-vertical:absolute;mso-position-vertical-relative:text;mso-width-percent:0;mso-height-percent:0;mso-width-relative:margin;mso-height-relative:margin;v-text-anchor:middle" o:gfxdata="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" filled="f" strokecolor="#2f5496 [2404]" strokeweight="1pt"/>
             </w:pict>
@@ -3663,7 +3610,89 @@
         <mc:AlternateContent>
           <mc:Choice Requires="wps">
             <w:drawing>
-              <wp:anchor distT="0" distB="0" distL="114300" distR="114300" simplePos="0" relativeHeight="251750400" behindDoc="0" locked="0" layoutInCell="1" allowOverlap="1" wp14:anchorId="66E2414B" wp14:editId="10EFBEE1">
+              <wp:anchor distT="0" distB="0" distL="114300" distR="114300" simplePos="0" relativeHeight="251745280" behindDoc="0" locked="0" layoutInCell="1" allowOverlap="1" wp14:anchorId="1D1F6B5B" wp14:editId="758600CE">
+                <wp:simplePos x="0" y="0"/>
+                <wp:positionH relativeFrom="column">
+                  <wp:posOffset>2450440</wp:posOffset>
+                </wp:positionH>
+                <wp:positionV relativeFrom="paragraph">
+                  <wp:posOffset>59360</wp:posOffset>
+                </wp:positionV>
+                <wp:extent cx="1543050" cy="3629025"/>
+                <wp:effectExtent l="0" t="0" r="31750" b="28575"/>
+                <wp:wrapNone/>
+                <wp:docPr id="53" name="Rectangle 53"/>
+                <wp:cNvGraphicFramePr/>
+                <a:graphic xmlns:a="http://schemas.openxmlformats.org/drawingml/2006/main">
+                  <a:graphicData uri="http://schemas.microsoft.com/office/word/2010/wordprocessingShape">
+                    <wps:wsp>
+                      <wps:cNvSpPr/>
+                      <wps:spPr>
+                        <a:xfrm>
+                          <a:off x="0" y="0"/>
+                          <a:ext cx="1543050" cy="3629025"/>
+                        </a:xfrm>
+                        <a:prstGeom prst="rect">
+                          <a:avLst/>
+                        </a:prstGeom>
+                        <a:noFill/>
+                        <a:ln>
+                          <a:solidFill>
+                            <a:schemeClr val="accent1">
+                              <a:lumMod val="75000"/>
+                            </a:schemeClr>
+                          </a:solidFill>
+                        </a:ln>
+                      </wps:spPr>
+                      <wps:style>
+                        <a:lnRef idx="2">
+                          <a:schemeClr val="accent1">
+                            <a:shade val="50000"/>
+                          </a:schemeClr>
+                        </a:lnRef>
+                        <a:fillRef idx="1">
+                          <a:schemeClr val="accent1"/>
+                        </a:fillRef>
+                        <a:effectRef idx="0">
+                          <a:schemeClr val="accent1"/>
+                        </a:effectRef>
+                        <a:fontRef idx="minor">
+                          <a:schemeClr val="lt1"/>
+                        </a:fontRef>
+                      </wps:style>
+                      <wps:bodyPr rot="0" spcFirstLastPara="0" vertOverflow="overflow" horzOverflow="overflow" vert="horz" wrap="square" lIns="91440" tIns="45720" rIns="91440" bIns="45720" numCol="1" spcCol="0" rtlCol="0" fromWordArt="0" anchor="ctr" anchorCtr="0" forceAA="0" compatLnSpc="1">
+                        <a:prstTxWarp prst="textNoShape">
+                          <a:avLst/>
+                        </a:prstTxWarp>
+                        <a:noAutofit/>
+                      </wps:bodyPr>
+                    </wps:wsp>
+                  </a:graphicData>
+                </a:graphic>
+                <wp14:sizeRelH relativeFrom="margin">
+                  <wp14:pctWidth>0</wp14:pctWidth>
+                </wp14:sizeRelH>
+                <wp14:sizeRelV relativeFrom="margin">
+                  <wp14:pctHeight>0</wp14:pctHeight>
+                </wp14:sizeRelV>
+              </wp:anchor>
+            </w:drawing>
+          </mc:Choice>
+          <mc:Fallback>
+            <w:pict>
+              <v:rect w14:anchorId="4E3BC52D" id="Rectangle 53" o:spid="_x0000_s1026" style="position:absolute;margin-left:192.95pt;margin-top:4.65pt;width:121.5pt;height:285.75pt;z-index:251745280;visibility:visible;mso-wrap-style:square;mso-width-percent:0;mso-height-percent:0;mso-wrap-distance-left:9pt;mso-wrap-distance-top:0;mso-wrap-distance-right:9pt;mso-wrap-distance-bottom:0;mso-position-horizontal:absolute;mso-position-horizontal-relative:text;mso-position-vertical:absolute;mso-position-vertical-relative:text;mso-width-percent:0;mso-height-percent:0;mso-width-relative:margin;mso-height-relative:margin;v-text-anchor:middle" o:gfxdata="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" filled="f" strokecolor="#2f5496 [2404]" strokeweight="1pt"/>
+            </w:pict>
+          </mc:Fallback>
+        </mc:AlternateContent>
+      </w:r>
+      <w:r>
+        <w:rPr>
+          <w:noProof/>
+        </w:rPr>
+        <mc:AlternateContent>
+          <mc:Choice Requires="wps">
+            <w:drawing>
+              <wp:anchor distT="0" distB="0" distL="114300" distR="114300" simplePos="0" relativeHeight="251750400" behindDoc="0" locked="0" layoutInCell="1" allowOverlap="1" wp14:anchorId="66E2414B" wp14:editId="6B26D901">
                 <wp:simplePos x="0" y="0"/>
                 <wp:positionH relativeFrom="column">
                   <wp:posOffset>1524000</wp:posOffset>
@@ -3861,7 +3890,7 @@
         <mc:AlternateContent>
           <mc:Choice Requires="wps">
             <w:drawing>
-              <wp:anchor distT="0" distB="0" distL="114300" distR="114300" simplePos="0" relativeHeight="251723776" behindDoc="0" locked="0" layoutInCell="1" allowOverlap="1" wp14:anchorId="409C0D3A" wp14:editId="3DB453CB">
+              <wp:anchor distT="0" distB="0" distL="114300" distR="114300" simplePos="0" relativeHeight="251723776" behindDoc="0" locked="0" layoutInCell="1" allowOverlap="1" wp14:anchorId="409C0D3A" wp14:editId="2461527E">
                 <wp:simplePos x="0" y="0"/>
                 <wp:positionH relativeFrom="column">
                   <wp:posOffset>5238750</wp:posOffset>
@@ -4058,77 +4087,7 @@
         <mc:AlternateContent>
           <mc:Choice Requires="wps">
             <w:drawing>
-              <wp:anchor distT="0" distB="0" distL="114300" distR="114300" simplePos="0" relativeHeight="251747328" behindDoc="0" locked="0" layoutInCell="1" allowOverlap="1" wp14:anchorId="7FFE0222" wp14:editId="4EA4D926">
-                <wp:simplePos x="0" y="0"/>
-                <wp:positionH relativeFrom="column">
-                  <wp:posOffset>3943350</wp:posOffset>
-                </wp:positionH>
-                <wp:positionV relativeFrom="paragraph">
-                  <wp:posOffset>142875</wp:posOffset>
-                </wp:positionV>
-                <wp:extent cx="1066800" cy="9525"/>
-                <wp:effectExtent l="0" t="76200" r="19050" b="85725"/>
-                <wp:wrapNone/>
-                <wp:docPr id="64" name="Straight Arrow Connector 64"/>
-                <wp:cNvGraphicFramePr/>
-                <a:graphic xmlns:a="http://schemas.openxmlformats.org/drawingml/2006/main">
-                  <a:graphicData uri="http://schemas.microsoft.com/office/word/2010/wordprocessingShape">
-                    <wps:wsp>
-                      <wps:cNvCnPr/>
-                      <wps:spPr>
-                        <a:xfrm flipV="1">
-                          <a:off x="0" y="0"/>
-                          <a:ext cx="1066800" cy="9525"/>
-                        </a:xfrm>
-                        <a:prstGeom prst="straightConnector1">
-                          <a:avLst/>
-                        </a:prstGeom>
-                        <a:ln>
-                          <a:tailEnd type="triangle"/>
-                        </a:ln>
-                      </wps:spPr>
-                      <wps:style>
-                        <a:lnRef idx="1">
-                          <a:schemeClr val="accent1"/>
-                        </a:lnRef>
-                        <a:fillRef idx="0">
-                          <a:schemeClr val="accent1"/>
-                        </a:fillRef>
-                        <a:effectRef idx="0">
-                          <a:schemeClr val="accent1"/>
-                        </a:effectRef>
-                        <a:fontRef idx="minor">
-                          <a:schemeClr val="tx1"/>
-                        </a:fontRef>
-                      </wps:style>
-                      <wps:bodyPr/>
-                    </wps:wsp>
-                  </a:graphicData>
-                </a:graphic>
-              </wp:anchor>
-            </w:drawing>
-          </mc:Choice>
-          <mc:Fallback xmlns:w16se="http://schemas.microsoft.com/office/word/2015/wordml/symex" xmlns:w16cid="http://schemas.microsoft.com/office/word/2016/wordml/cid" xmlns:am3d="http://schemas.microsoft.com/office/drawing/2017/model3d" xmlns:aink="http://schemas.microsoft.com/office/drawing/2016/ink" xmlns:cx8="http://schemas.microsoft.com/office/drawing/2016/5/14/chartex" xmlns:cx7="http://schemas.microsoft.com/office/drawing/2016/5/13/chartex" xmlns:cx6="http://schemas.microsoft.com/office/drawing/2016/5/12/chartex" xmlns:cx5="http://schemas.microsoft.com/office/drawing/2016/5/11/chartex" xmlns:cx4="http://schemas.microsoft.com/office/drawing/2016/5/10/chartex" xmlns:cx3="http://schemas.microsoft.com/office/drawing/2016/5/9/chartex" xmlns:cx2="http://schemas.microsoft.com/office/drawing/2015/10/21/chartex" xmlns:cx1="http://schemas.microsoft.com/office/drawing/2015/9/8/chartex" xmlns:cx="http://schemas.microsoft.com/office/drawing/2014/chartex">
-            <w:pict>
-              <v:shapetype w14:anchorId="672E9A6F" id="_x0000_t32" coordsize="21600,21600" o:spt="32" o:oned="t" path="m,l21600,21600e" filled="f">
-                <v:path arrowok="t" fillok="f" o:connecttype="none"/>
-                <o:lock v:ext="edit" shapetype="t"/>
-              </v:shapetype>
-              <v:shape id="Straight Arrow Connector 64" o:spid="_x0000_s1026" type="#_x0000_t32" style="position:absolute;margin-left:310.5pt;margin-top:11.25pt;width:84pt;height:.75pt;flip:y;z-index:251747328;visibility:visible;mso-wrap-style:square;mso-wrap-distance-left:9pt;mso-wrap-distance-top:0;mso-wrap-distance-right:9pt;mso-wrap-distance-bottom:0;mso-position-horizontal:absolute;mso-position-horizontal-relative:text;mso-position-vertical:absolute;mso-position-vertical-relative:text" o:gfxdata="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" strokecolor="#4472c4 [3204]" strokeweight=".5pt">
-                <v:stroke endarrow="block" joinstyle="miter"/>
-              </v:shape>
-            </w:pict>
-          </mc:Fallback>
-        </mc:AlternateContent>
-      </w:r>
-      <w:r>
-        <w:rPr>
-          <w:noProof/>
-        </w:rPr>
-        <mc:AlternateContent>
-          <mc:Choice Requires="wps">
-            <w:drawing>
-              <wp:anchor distT="0" distB="0" distL="114300" distR="114300" simplePos="0" relativeHeight="251725824" behindDoc="0" locked="0" layoutInCell="1" allowOverlap="1" wp14:anchorId="252B57F4" wp14:editId="0AD9FA9E">
+              <wp:anchor distT="0" distB="0" distL="114300" distR="114300" simplePos="0" relativeHeight="251725824" behindDoc="0" locked="0" layoutInCell="1" allowOverlap="1" wp14:anchorId="252B57F4" wp14:editId="624AE6DB">
                 <wp:simplePos x="0" y="0"/>
                 <wp:positionH relativeFrom="column">
                   <wp:posOffset>2743200</wp:posOffset>
@@ -4324,7 +4283,77 @@
         <mc:AlternateContent>
           <mc:Choice Requires="wps">
             <w:drawing>
-              <wp:anchor distT="0" distB="0" distL="114300" distR="114300" simplePos="0" relativeHeight="251746304" behindDoc="0" locked="0" layoutInCell="1" allowOverlap="1" wp14:anchorId="4ADF019A" wp14:editId="684D489C">
+              <wp:anchor distT="0" distB="0" distL="114300" distR="114300" simplePos="0" relativeHeight="251747328" behindDoc="0" locked="0" layoutInCell="1" allowOverlap="1" wp14:anchorId="7FFE0222" wp14:editId="0E4941F4">
+                <wp:simplePos x="0" y="0"/>
+                <wp:positionH relativeFrom="column">
+                  <wp:posOffset>3943350</wp:posOffset>
+                </wp:positionH>
+                <wp:positionV relativeFrom="paragraph">
+                  <wp:posOffset>22301</wp:posOffset>
+                </wp:positionV>
+                <wp:extent cx="1066800" cy="9525"/>
+                <wp:effectExtent l="0" t="76200" r="50800" b="92075"/>
+                <wp:wrapNone/>
+                <wp:docPr id="64" name="Straight Arrow Connector 64"/>
+                <wp:cNvGraphicFramePr/>
+                <a:graphic xmlns:a="http://schemas.openxmlformats.org/drawingml/2006/main">
+                  <a:graphicData uri="http://schemas.microsoft.com/office/word/2010/wordprocessingShape">
+                    <wps:wsp>
+                      <wps:cNvCnPr/>
+                      <wps:spPr>
+                        <a:xfrm flipV="1">
+                          <a:off x="0" y="0"/>
+                          <a:ext cx="1066800" cy="9525"/>
+                        </a:xfrm>
+                        <a:prstGeom prst="straightConnector1">
+                          <a:avLst/>
+                        </a:prstGeom>
+                        <a:ln>
+                          <a:tailEnd type="triangle"/>
+                        </a:ln>
+                      </wps:spPr>
+                      <wps:style>
+                        <a:lnRef idx="1">
+                          <a:schemeClr val="accent1"/>
+                        </a:lnRef>
+                        <a:fillRef idx="0">
+                          <a:schemeClr val="accent1"/>
+                        </a:fillRef>
+                        <a:effectRef idx="0">
+                          <a:schemeClr val="accent1"/>
+                        </a:effectRef>
+                        <a:fontRef idx="minor">
+                          <a:schemeClr val="tx1"/>
+                        </a:fontRef>
+                      </wps:style>
+                      <wps:bodyPr/>
+                    </wps:wsp>
+                  </a:graphicData>
+                </a:graphic>
+              </wp:anchor>
+            </w:drawing>
+          </mc:Choice>
+          <mc:Fallback>
+            <w:pict>
+              <v:shapetype w14:anchorId="6C20CC72" id="_x0000_t32" coordsize="21600,21600" o:spt="32" o:oned="t" path="m0,0l21600,21600e" filled="f">
+                <v:path arrowok="t" fillok="f" o:connecttype="none"/>
+                <o:lock v:ext="edit" shapetype="t"/>
+              </v:shapetype>
+              <v:shape id="Straight Arrow Connector 64" o:spid="_x0000_s1026" type="#_x0000_t32" style="position:absolute;margin-left:310.5pt;margin-top:1.75pt;width:84pt;height:.75pt;flip:y;z-index:251747328;visibility:visible;mso-wrap-style:square;mso-wrap-distance-left:9pt;mso-wrap-distance-top:0;mso-wrap-distance-right:9pt;mso-wrap-distance-bottom:0;mso-position-horizontal:absolute;mso-position-horizontal-relative:text;mso-position-vertical:absolute;mso-position-vertical-relative:text" o:gfxdata="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" strokecolor="#4472c4 [3204]" strokeweight=".5pt">
+                <v:stroke endarrow="block" joinstyle="miter"/>
+              </v:shape>
+            </w:pict>
+          </mc:Fallback>
+        </mc:AlternateContent>
+      </w:r>
+      <w:r>
+        <w:rPr>
+          <w:noProof/>
+        </w:rPr>
+        <mc:AlternateContent>
+          <mc:Choice Requires="wps">
+            <w:drawing>
+              <wp:anchor distT="0" distB="0" distL="114300" distR="114300" simplePos="0" relativeHeight="251746304" behindDoc="0" locked="0" layoutInCell="1" allowOverlap="1" wp14:anchorId="4ADF019A" wp14:editId="1A0BA9C5">
                 <wp:simplePos x="0" y="0"/>
                 <wp:positionH relativeFrom="column">
                   <wp:posOffset>1352550</wp:posOffset>
@@ -4374,9 +4403,9 @@
               </wp:anchor>
             </w:drawing>
           </mc:Choice>
-          <mc:Fallback xmlns:w16se="http://schemas.microsoft.com/office/word/2015/wordml/symex" xmlns:w16cid="http://schemas.microsoft.com/office/word/2016/wordml/cid" xmlns:am3d="http://schemas.microsoft.com/office/drawing/2017/model3d" xmlns:aink="http://schemas.microsoft.com/office/drawing/2016/ink" xmlns:cx8="http://schemas.microsoft.com/office/drawing/2016/5/14/chartex" xmlns:cx7="http://schemas.microsoft.com/office/drawing/2016/5/13/chartex" xmlns:cx6="http://schemas.microsoft.com/office/drawing/2016/5/12/chartex" xmlns:cx5="http://schemas.microsoft.com/office/drawing/2016/5/11/chartex" xmlns:cx4="http://schemas.microsoft.com/office/drawing/2016/5/10/chartex" xmlns:cx3="http://schemas.microsoft.com/office/drawing/2016/5/9/chartex" xmlns:cx2="http://schemas.microsoft.com/office/drawing/2015/10/21/chartex" xmlns:cx1="http://schemas.microsoft.com/office/drawing/2015/9/8/chartex" xmlns:cx="http://schemas.microsoft.com/office/drawing/2014/chartex">
+          <mc:Fallback>
             <w:pict>
-              <v:shape w14:anchorId="05C56072" id="Straight Arrow Connector 67" o:spid="_x0000_s1026" type="#_x0000_t32" alt="&#10;" style="position:absolute;margin-left:106.5pt;margin-top:6.75pt;width:81.75pt;height:0;flip:x;z-index:251746304;visibility:visible;mso-wrap-style:square;mso-wrap-distance-left:9pt;mso-wrap-distance-top:0;mso-wrap-distance-right:9pt;mso-wrap-distance-bottom:0;mso-position-horizontal:absolute;mso-position-horizontal-relative:text;mso-position-vertical:absolute;mso-position-vertical-relative:text" o:gfxdata="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" strokecolor="#4472c4 [3204]" strokeweight=".5pt">
+              <v:shape w14:anchorId="037886A9" id="Straight Arrow Connector 67" o:spid="_x0000_s1026" type="#_x0000_t32" alt="&#10;" style="position:absolute;margin-left:106.5pt;margin-top:6.75pt;width:81.75pt;height:0;flip:x;z-index:251746304;visibility:visible;mso-wrap-style:square;mso-wrap-distance-left:9pt;mso-wrap-distance-top:0;mso-wrap-distance-right:9pt;mso-wrap-distance-bottom:0;mso-position-horizontal:absolute;mso-position-horizontal-relative:text;mso-position-vertical:absolute;mso-position-vertical-relative:text" o:gfxdata="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" strokecolor="#4472c4 [3204]" strokeweight=".5pt">
                 <v:stroke endarrow="block" joinstyle="miter"/>
               </v:shape>
             </w:pict>
@@ -4744,7 +4773,7 @@
               </wp:anchor>
             </w:drawing>
           </mc:Choice>
-          <mc:Fallback xmlns:w16se="http://schemas.microsoft.com/office/word/2015/wordml/symex" xmlns:w16cid="http://schemas.microsoft.com/office/word/2016/wordml/cid" xmlns:am3d="http://schemas.microsoft.com/office/drawing/2017/model3d" xmlns:aink="http://schemas.microsoft.com/office/drawing/2016/ink" xmlns:cx8="http://schemas.microsoft.com/office/drawing/2016/5/14/chartex" xmlns:cx7="http://schemas.microsoft.com/office/drawing/2016/5/13/chartex" xmlns:cx6="http://schemas.microsoft.com/office/drawing/2016/5/12/chartex" xmlns:cx5="http://schemas.microsoft.com/office/drawing/2016/5/11/chartex" xmlns:cx4="http://schemas.microsoft.com/office/drawing/2016/5/10/chartex" xmlns:cx3="http://schemas.microsoft.com/office/drawing/2016/5/9/chartex" xmlns:cx2="http://schemas.microsoft.com/office/drawing/2015/10/21/chartex" xmlns:cx1="http://schemas.microsoft.com/office/drawing/2015/9/8/chartex" xmlns:cx="http://schemas.microsoft.com/office/drawing/2014/chartex">
+          <mc:Fallback xmlns:cx="http://schemas.microsoft.com/office/drawing/2014/chartex" xmlns:cx1="http://schemas.microsoft.com/office/drawing/2015/9/8/chartex" xmlns:cx2="http://schemas.microsoft.com/office/drawing/2015/10/21/chartex" xmlns:cx3="http://schemas.microsoft.com/office/drawing/2016/5/9/chartex" xmlns:cx4="http://schemas.microsoft.com/office/drawing/2016/5/10/chartex" xmlns:cx5="http://schemas.microsoft.com/office/drawing/2016/5/11/chartex" xmlns:cx6="http://schemas.microsoft.com/office/drawing/2016/5/12/chartex" xmlns:cx7="http://schemas.microsoft.com/office/drawing/2016/5/13/chartex" xmlns:cx8="http://schemas.microsoft.com/office/drawing/2016/5/14/chartex" xmlns:aink="http://schemas.microsoft.com/office/drawing/2016/ink" xmlns:am3d="http://schemas.microsoft.com/office/drawing/2017/model3d" xmlns:w16cid="http://schemas.microsoft.com/office/word/2016/wordml/cid" xmlns:w16se="http://schemas.microsoft.com/office/word/2015/wordml/symex">
             <w:pict>
               <v:shape w14:anchorId="1970675C" id="Straight Arrow Connector 71" o:spid="_x0000_s1026" type="#_x0000_t32" style="position:absolute;margin-left:309.75pt;margin-top:11.25pt;width:85.5pt;height:.75pt;flip:x;z-index:251754496;visibility:visible;mso-wrap-style:square;mso-wrap-distance-left:9pt;mso-wrap-distance-top:0;mso-wrap-distance-right:9pt;mso-wrap-distance-bottom:0;mso-position-horizontal:absolute;mso-position-horizontal-relative:text;mso-position-vertical:absolute;mso-position-vertical-relative:text" o:gfxdata="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" strokecolor="#4472c4 [3204]" strokeweight=".5pt">
                 <v:stroke endarrow="block" joinstyle="miter"/>
@@ -5122,7 +5151,10 @@
         </mc:AlternateContent>
       </w:r>
     </w:p>
-    <w:p/>
+    <w:p>
+      <w:bookmarkStart w:id="7" w:name="_GoBack"/>
+      <w:bookmarkEnd w:id="7"/>
+    </w:p>
     <w:p>
       <w:r>
         <w:rPr>
@@ -5267,8 +5299,13 @@
                               <w:jc w:val="center"/>
                             </w:pPr>
                             <w:r>
-                              <w:t>Common Map Utils</w:t>
+                              <w:t xml:space="preserve">Common Map </w:t>
                             </w:r>
+                            <w:proofErr w:type="spellStart"/>
+                            <w:r>
+                              <w:t>Utils</w:t>
+                            </w:r>
+                            <w:proofErr w:type="spellEnd"/>
                           </w:p>
                         </w:txbxContent>
                       </wps:txbx>
@@ -5301,8 +5338,13 @@
                         <w:jc w:val="center"/>
                       </w:pPr>
                       <w:r>
-                        <w:t>Common Map Utils</w:t>
+                        <w:t xml:space="preserve">Common Map </w:t>
                       </w:r>
+                      <w:proofErr w:type="spellStart"/>
+                      <w:r>
+                        <w:t>Utils</w:t>
+                      </w:r>
+                      <w:proofErr w:type="spellEnd"/>
                     </w:p>
                   </w:txbxContent>
                 </v:textbox>
@@ -5469,8 +5511,13 @@
                               <w:jc w:val="center"/>
                             </w:pPr>
                             <w:r>
-                              <w:t>Game Utils</w:t>
+                              <w:t xml:space="preserve">Game </w:t>
                             </w:r>
+                            <w:proofErr w:type="spellStart"/>
+                            <w:r>
+                              <w:t>Utils</w:t>
+                            </w:r>
+                            <w:proofErr w:type="spellEnd"/>
                           </w:p>
                         </w:txbxContent>
                       </wps:txbx>
@@ -5503,8 +5550,13 @@
                         <w:jc w:val="center"/>
                       </w:pPr>
                       <w:r>
-                        <w:t>Game Utils</w:t>
+                        <w:t xml:space="preserve">Game </w:t>
                       </w:r>
+                      <w:proofErr w:type="spellStart"/>
+                      <w:r>
+                        <w:t>Utils</w:t>
+                      </w:r>
+                      <w:proofErr w:type="spellEnd"/>
                     </w:p>
                   </w:txbxContent>
                 </v:textbox>
@@ -6051,10 +6103,15 @@
     <w:p>
       <w:pPr>
         <w:pStyle w:val="Heading2"/>
+        <w:numPr>
+          <w:ilvl w:val="0"/>
+          <w:numId w:val="0"/>
+        </w:numPr>
         <w:pBdr>
           <w:bottom w:val="single" w:sz="6" w:space="4" w:color="EAECEF"/>
         </w:pBdr>
         <w:spacing w:before="360" w:after="240"/>
+        <w:ind w:left="720"/>
         <w:rPr>
           <w:rFonts w:ascii="Times New Roman" w:hAnsi="Times New Roman"/>
           <w:color w:val="24292E"/>
@@ -6064,6 +6121,21 @@
       </w:pPr>
       <w:bookmarkStart w:id="8" w:name="_Toc496188901"/>
       <w:bookmarkStart w:id="9" w:name="_Toc527373738"/>
+    </w:p>
+    <w:p>
+      <w:pPr>
+        <w:pStyle w:val="Heading2"/>
+        <w:pBdr>
+          <w:bottom w:val="single" w:sz="6" w:space="4" w:color="EAECEF"/>
+        </w:pBdr>
+        <w:spacing w:before="360" w:after="240"/>
+        <w:rPr>
+          <w:rFonts w:ascii="Times New Roman" w:hAnsi="Times New Roman"/>
+          <w:color w:val="24292E"/>
+          <w:sz w:val="24"/>
+          <w:lang w:val="en-CA" w:eastAsia="en-CA"/>
+        </w:rPr>
+      </w:pPr>
       <w:r>
         <w:rPr>
           <w:rFonts w:ascii="Times New Roman" w:hAnsi="Times New Roman"/>
@@ -6180,6 +6252,7 @@
                 <w:szCs w:val="24"/>
               </w:rPr>
             </w:pPr>
+            <w:proofErr w:type="spellStart"/>
             <w:r>
               <w:rPr>
                 <w:b/>
@@ -6190,6 +6263,7 @@
               </w:rPr>
               <w:t>File_Name</w:t>
             </w:r>
+            <w:proofErr w:type="spellEnd"/>
           </w:p>
         </w:tc>
         <w:tc>
@@ -6284,6 +6358,14 @@
               </w:rPr>
               <w:t>Controller</w:t>
             </w:r>
+            <w:r>
+              <w:rPr>
+                <w:color w:val="24292E"/>
+                <w:sz w:val="24"/>
+                <w:szCs w:val="24"/>
+              </w:rPr>
+              <w:t>.java</w:t>
+            </w:r>
           </w:p>
         </w:tc>
         <w:tc>
@@ -6329,6 +6411,7 @@
               </w:rPr>
               <w:t xml:space="preserve"> mediator between the </w:t>
             </w:r>
+            <w:proofErr w:type="spellStart"/>
             <w:r>
               <w:rPr>
                 <w:sz w:val="24"/>
@@ -6337,6 +6420,7 @@
               </w:rPr>
               <w:t>GameUtils</w:t>
             </w:r>
+            <w:proofErr w:type="spellEnd"/>
             <w:r>
               <w:rPr>
                 <w:sz w:val="24"/>
@@ -6352,6 +6436,7 @@
               </w:rPr>
               <w:t xml:space="preserve">class and the </w:t>
             </w:r>
+            <w:proofErr w:type="spellStart"/>
             <w:r>
               <w:rPr>
                 <w:color w:val="24292E"/>
@@ -6360,6 +6445,7 @@
               </w:rPr>
               <w:t>playgame.fxml</w:t>
             </w:r>
+            <w:proofErr w:type="spellEnd"/>
             <w:r>
               <w:rPr>
                 <w:color w:val="24292E"/>
@@ -6478,7 +6564,25 @@
                 <w:sz w:val="24"/>
                 <w:szCs w:val="24"/>
               </w:rPr>
-              <w:t xml:space="preserve"> updates the GameView based on the data ch</w:t>
+              <w:t xml:space="preserve"> updates the </w:t>
+            </w:r>
+            <w:proofErr w:type="spellStart"/>
+            <w:r>
+              <w:rPr>
+                <w:color w:val="24292E"/>
+                <w:sz w:val="24"/>
+                <w:szCs w:val="24"/>
+              </w:rPr>
+              <w:t>GameView</w:t>
+            </w:r>
+            <w:proofErr w:type="spellEnd"/>
+            <w:r>
+              <w:rPr>
+                <w:color w:val="24292E"/>
+                <w:sz w:val="24"/>
+                <w:szCs w:val="24"/>
+              </w:rPr>
+              <w:t xml:space="preserve"> based on the data ch</w:t>
             </w:r>
             <w:r>
               <w:rPr>
@@ -6488,6 +6592,7 @@
               </w:rPr>
               <w:t xml:space="preserve">anged published by the </w:t>
             </w:r>
+            <w:proofErr w:type="spellStart"/>
             <w:r>
               <w:rPr>
                 <w:sz w:val="24"/>
@@ -6504,6 +6609,7 @@
               </w:rPr>
               <w:t>s</w:t>
             </w:r>
+            <w:proofErr w:type="spellEnd"/>
             <w:r>
               <w:rPr>
                 <w:color w:val="24292E"/>
@@ -6527,7 +6633,25 @@
                 <w:sz w:val="24"/>
                 <w:szCs w:val="24"/>
               </w:rPr>
-              <w:t xml:space="preserve">It also serves to all the request issued by the GameView. </w:t>
+              <w:t xml:space="preserve">It also serves to all the request issued by the </w:t>
+            </w:r>
+            <w:proofErr w:type="spellStart"/>
+            <w:r>
+              <w:rPr>
+                <w:color w:val="24292E"/>
+                <w:sz w:val="24"/>
+                <w:szCs w:val="24"/>
+              </w:rPr>
+              <w:t>GameView</w:t>
+            </w:r>
+            <w:proofErr w:type="spellEnd"/>
+            <w:r>
+              <w:rPr>
+                <w:color w:val="24292E"/>
+                <w:sz w:val="24"/>
+                <w:szCs w:val="24"/>
+              </w:rPr>
+              <w:t xml:space="preserve">. </w:t>
             </w:r>
           </w:p>
         </w:tc>
@@ -6572,6 +6696,14 @@
               </w:rPr>
               <w:t>MapRedactorController</w:t>
             </w:r>
+            <w:r>
+              <w:rPr>
+                <w:sz w:val="24"/>
+                <w:szCs w:val="24"/>
+                <w:shd w:val="clear" w:color="auto" w:fill="FFFFFF"/>
+              </w:rPr>
+              <w:t>.java</w:t>
+            </w:r>
           </w:p>
         </w:tc>
         <w:tc>
@@ -6610,6 +6742,7 @@
               </w:rPr>
               <w:t xml:space="preserve">This class act as a mediator between the </w:t>
             </w:r>
+            <w:proofErr w:type="spellStart"/>
             <w:r>
               <w:rPr>
                 <w:color w:val="24292E"/>
@@ -6618,6 +6751,7 @@
               </w:rPr>
               <w:t>MapOperations</w:t>
             </w:r>
+            <w:proofErr w:type="spellEnd"/>
             <w:r>
               <w:rPr>
                 <w:color w:val="24292E"/>
@@ -6626,6 +6760,7 @@
               </w:rPr>
               <w:t xml:space="preserve"> and the </w:t>
             </w:r>
+            <w:proofErr w:type="spellStart"/>
             <w:r>
               <w:rPr>
                 <w:color w:val="24292E"/>
@@ -6634,6 +6769,7 @@
               </w:rPr>
               <w:t>mapeditor.fxml</w:t>
             </w:r>
+            <w:proofErr w:type="spellEnd"/>
             <w:r>
               <w:rPr>
                 <w:color w:val="24292E"/>
@@ -6696,8 +6832,27 @@
                 <w:sz w:val="24"/>
                 <w:szCs w:val="24"/>
               </w:rPr>
-              <w:t xml:space="preserve"> the MapView based on the data changed published by the </w:t>
-            </w:r>
+              <w:t xml:space="preserve"> the </w:t>
+            </w:r>
+            <w:proofErr w:type="spellStart"/>
+            <w:r>
+              <w:rPr>
+                <w:color w:val="24292E"/>
+                <w:sz w:val="24"/>
+                <w:szCs w:val="24"/>
+              </w:rPr>
+              <w:t>MapView</w:t>
+            </w:r>
+            <w:proofErr w:type="spellEnd"/>
+            <w:r>
+              <w:rPr>
+                <w:color w:val="24292E"/>
+                <w:sz w:val="24"/>
+                <w:szCs w:val="24"/>
+              </w:rPr>
+              <w:t xml:space="preserve"> based on the data changed published by the </w:t>
+            </w:r>
+            <w:proofErr w:type="spellStart"/>
             <w:r>
               <w:rPr>
                 <w:bCs/>
@@ -6708,6 +6863,7 @@
               </w:rPr>
               <w:t>MapOperations</w:t>
             </w:r>
+            <w:proofErr w:type="spellEnd"/>
             <w:r>
               <w:rPr>
                 <w:color w:val="24292E"/>
@@ -6732,8 +6888,18 @@
                 <w:sz w:val="24"/>
                 <w:szCs w:val="24"/>
               </w:rPr>
-              <w:t>It also serves to all the request issue by the MapView</w:t>
-            </w:r>
+              <w:t xml:space="preserve">It also serves to all the request issue by the </w:t>
+            </w:r>
+            <w:proofErr w:type="spellStart"/>
+            <w:r>
+              <w:rPr>
+                <w:color w:val="24292E"/>
+                <w:sz w:val="24"/>
+                <w:szCs w:val="24"/>
+              </w:rPr>
+              <w:t>MapView</w:t>
+            </w:r>
+            <w:proofErr w:type="spellEnd"/>
           </w:p>
         </w:tc>
       </w:tr>
@@ -6768,19 +6934,38 @@
                 <w:shd w:val="pct15" w:color="auto" w:fill="FFFFFF"/>
               </w:rPr>
             </w:pPr>
-            <w:hyperlink r:id="rId10" w:history="1">
-              <w:r>
-                <w:rPr>
-                  <w:rStyle w:val="Hyperlink"/>
-                  <w:color w:val="auto"/>
-                  <w:sz w:val="24"/>
-                  <w:szCs w:val="24"/>
-                  <w:u w:val="none"/>
-                  <w:shd w:val="pct15" w:color="auto" w:fill="FFFFFF"/>
-                </w:rPr>
-                <w:t>MapRedactorSplashController.java</w:t>
-              </w:r>
-            </w:hyperlink>
+            <w:r>
+              <w:rPr>
+                <w:sz w:val="24"/>
+                <w:szCs w:val="24"/>
+                <w:shd w:val="clear" w:color="auto" w:fill="FFFFFF"/>
+              </w:rPr>
+              <w:t>MapRedactor</w:t>
+            </w:r>
+            <w:r>
+              <w:rPr>
+                <w:sz w:val="24"/>
+                <w:szCs w:val="24"/>
+                <w:shd w:val="clear" w:color="auto" w:fill="FFFFFF"/>
+              </w:rPr>
+              <w:t>Splash</w:t>
+            </w:r>
+            <w:r>
+              <w:rPr>
+                <w:sz w:val="24"/>
+                <w:szCs w:val="24"/>
+                <w:shd w:val="clear" w:color="auto" w:fill="FFFFFF"/>
+              </w:rPr>
+              <w:t>Controller</w:t>
+            </w:r>
+            <w:r>
+              <w:rPr>
+                <w:sz w:val="24"/>
+                <w:szCs w:val="24"/>
+                <w:shd w:val="clear" w:color="auto" w:fill="FFFFFF"/>
+              </w:rPr>
+              <w:t>.java</w:t>
+            </w:r>
           </w:p>
         </w:tc>
         <w:tc>
@@ -6816,7 +7001,61 @@
                 <w:sz w:val="24"/>
                 <w:szCs w:val="24"/>
               </w:rPr>
-              <w:t>This class controls the user action from mapeditorsplash.fxml and calls new controller to open appropriate pane of javaFX. i.e Based on editing existing map or creating new map</w:t>
+              <w:t xml:space="preserve">This class controls the user action from </w:t>
+            </w:r>
+            <w:proofErr w:type="spellStart"/>
+            <w:r>
+              <w:rPr>
+                <w:color w:val="24292E"/>
+                <w:sz w:val="24"/>
+                <w:szCs w:val="24"/>
+              </w:rPr>
+              <w:t>mapeditorsplash.fxml</w:t>
+            </w:r>
+            <w:proofErr w:type="spellEnd"/>
+            <w:r>
+              <w:rPr>
+                <w:color w:val="24292E"/>
+                <w:sz w:val="24"/>
+                <w:szCs w:val="24"/>
+              </w:rPr>
+              <w:t xml:space="preserve"> and calls new controller to open appropriate pane of </w:t>
+            </w:r>
+            <w:proofErr w:type="spellStart"/>
+            <w:r>
+              <w:rPr>
+                <w:color w:val="24292E"/>
+                <w:sz w:val="24"/>
+                <w:szCs w:val="24"/>
+              </w:rPr>
+              <w:t>javaFX</w:t>
+            </w:r>
+            <w:proofErr w:type="spellEnd"/>
+            <w:r>
+              <w:rPr>
+                <w:color w:val="24292E"/>
+                <w:sz w:val="24"/>
+                <w:szCs w:val="24"/>
+              </w:rPr>
+              <w:t xml:space="preserve">. </w:t>
+            </w:r>
+            <w:proofErr w:type="spellStart"/>
+            <w:r>
+              <w:rPr>
+                <w:color w:val="24292E"/>
+                <w:sz w:val="24"/>
+                <w:szCs w:val="24"/>
+              </w:rPr>
+              <w:t>i.e</w:t>
+            </w:r>
+            <w:proofErr w:type="spellEnd"/>
+            <w:r>
+              <w:rPr>
+                <w:color w:val="24292E"/>
+                <w:sz w:val="24"/>
+                <w:szCs w:val="24"/>
+              </w:rPr>
+              <w:t xml:space="preserve"> Based on editing existing map or creating new map</w:t>
             </w:r>
           </w:p>
         </w:tc>
@@ -6851,13 +7090,14 @@
                 <w:szCs w:val="24"/>
               </w:rPr>
             </w:pPr>
-            <w:hyperlink r:id="rId11" w:history="1">
+            <w:hyperlink r:id="rId9" w:history="1">
               <w:r>
                 <w:rPr>
                   <w:rStyle w:val="Hyperlink"/>
                   <w:color w:val="auto"/>
                   <w:sz w:val="24"/>
                   <w:szCs w:val="24"/>
+                  <w:u w:val="none"/>
                   <w:shd w:val="clear" w:color="auto" w:fill="FFFFFF"/>
                 </w:rPr>
                 <w:t>SplashController.java</w:t>
@@ -6898,19 +7138,172 @@
                 <w:sz w:val="24"/>
                 <w:szCs w:val="24"/>
               </w:rPr>
-              <w:t>This class handles the user action frorm main screen such as opening map editor splash screen or opening new game screen.</w:t>
+              <w:t xml:space="preserve">This class handles the user action </w:t>
+            </w:r>
+            <w:proofErr w:type="spellStart"/>
+            <w:r>
+              <w:rPr>
+                <w:color w:val="24292E"/>
+                <w:sz w:val="24"/>
+                <w:szCs w:val="24"/>
+              </w:rPr>
+              <w:t>frorm</w:t>
+            </w:r>
+            <w:proofErr w:type="spellEnd"/>
+            <w:r>
+              <w:rPr>
+                <w:color w:val="24292E"/>
+                <w:sz w:val="24"/>
+                <w:szCs w:val="24"/>
+              </w:rPr>
+              <w:t xml:space="preserve"> main screen such as opening map editor splash screen or opening new game screen.</w:t>
+            </w:r>
+          </w:p>
+        </w:tc>
+      </w:tr>
+      <w:tr>
+        <w:trPr>
+          <w:trHeight w:val="59"/>
+        </w:trPr>
+        <w:tc>
+          <w:tcPr>
+            <w:tcW w:w="0" w:type="auto"/>
+            <w:tcBorders>
+              <w:top w:val="single" w:sz="6" w:space="0" w:color="DFE2E5"/>
+              <w:left w:val="single" w:sz="6" w:space="0" w:color="DFE2E5"/>
+              <w:bottom w:val="single" w:sz="6" w:space="0" w:color="DFE2E5"/>
+              <w:right w:val="single" w:sz="6" w:space="0" w:color="DFE2E5"/>
+            </w:tcBorders>
+            <w:shd w:val="clear" w:color="auto" w:fill="F6F8FA"/>
+            <w:tcMar>
+              <w:top w:w="90" w:type="dxa"/>
+              <w:left w:w="195" w:type="dxa"/>
+              <w:bottom w:w="90" w:type="dxa"/>
+              <w:right w:w="195" w:type="dxa"/>
+            </w:tcMar>
+            <w:vAlign w:val="center"/>
+          </w:tcPr>
+          <w:p>
+            <w:pPr>
+              <w:spacing w:after="240"/>
+            </w:pPr>
+            <w:r>
+              <w:t>DiceController.java</w:t>
+            </w:r>
+          </w:p>
+        </w:tc>
+        <w:tc>
+          <w:tcPr>
+            <w:tcW w:w="6641" w:type="dxa"/>
+            <w:tcBorders>
+              <w:top w:val="single" w:sz="6" w:space="0" w:color="DFE2E5"/>
+              <w:left w:val="single" w:sz="6" w:space="0" w:color="DFE2E5"/>
+              <w:bottom w:val="single" w:sz="6" w:space="0" w:color="DFE2E5"/>
+              <w:right w:val="single" w:sz="6" w:space="0" w:color="DFE2E5"/>
+            </w:tcBorders>
+            <w:shd w:val="clear" w:color="auto" w:fill="F6F8FA"/>
+            <w:tcMar>
+              <w:top w:w="90" w:type="dxa"/>
+              <w:left w:w="195" w:type="dxa"/>
+              <w:bottom w:w="90" w:type="dxa"/>
+              <w:right w:w="195" w:type="dxa"/>
+            </w:tcMar>
+            <w:vAlign w:val="center"/>
+          </w:tcPr>
+          <w:p>
+            <w:pPr>
+              <w:spacing w:after="240"/>
+              <w:rPr>
+                <w:color w:val="24292E"/>
+                <w:sz w:val="24"/>
+                <w:szCs w:val="24"/>
+              </w:rPr>
+            </w:pPr>
+            <w:r>
+              <w:rPr>
+                <w:color w:val="24292E"/>
+                <w:sz w:val="24"/>
+                <w:szCs w:val="24"/>
+              </w:rPr>
+              <w:t>This class is the controller for the dice view.</w:t>
+            </w:r>
+          </w:p>
+        </w:tc>
+      </w:tr>
+      <w:tr>
+        <w:trPr>
+          <w:trHeight w:val="59"/>
+        </w:trPr>
+        <w:tc>
+          <w:tcPr>
+            <w:tcW w:w="0" w:type="auto"/>
+            <w:tcBorders>
+              <w:top w:val="single" w:sz="6" w:space="0" w:color="DFE2E5"/>
+              <w:left w:val="single" w:sz="6" w:space="0" w:color="DFE2E5"/>
+              <w:bottom w:val="single" w:sz="6" w:space="0" w:color="DFE2E5"/>
+              <w:right w:val="single" w:sz="6" w:space="0" w:color="DFE2E5"/>
+            </w:tcBorders>
+            <w:shd w:val="clear" w:color="auto" w:fill="F6F8FA"/>
+            <w:tcMar>
+              <w:top w:w="90" w:type="dxa"/>
+              <w:left w:w="195" w:type="dxa"/>
+              <w:bottom w:w="90" w:type="dxa"/>
+              <w:right w:w="195" w:type="dxa"/>
+            </w:tcMar>
+            <w:vAlign w:val="center"/>
+          </w:tcPr>
+          <w:p>
+            <w:pPr>
+              <w:spacing w:after="240"/>
+            </w:pPr>
+            <w:r>
+              <w:t>CardExchangeController.java</w:t>
+            </w:r>
+          </w:p>
+        </w:tc>
+        <w:tc>
+          <w:tcPr>
+            <w:tcW w:w="6641" w:type="dxa"/>
+            <w:tcBorders>
+              <w:top w:val="single" w:sz="6" w:space="0" w:color="DFE2E5"/>
+              <w:left w:val="single" w:sz="6" w:space="0" w:color="DFE2E5"/>
+              <w:bottom w:val="single" w:sz="6" w:space="0" w:color="DFE2E5"/>
+              <w:right w:val="single" w:sz="6" w:space="0" w:color="DFE2E5"/>
+            </w:tcBorders>
+            <w:shd w:val="clear" w:color="auto" w:fill="F6F8FA"/>
+            <w:tcMar>
+              <w:top w:w="90" w:type="dxa"/>
+              <w:left w:w="195" w:type="dxa"/>
+              <w:bottom w:w="90" w:type="dxa"/>
+              <w:right w:w="195" w:type="dxa"/>
+            </w:tcMar>
+            <w:vAlign w:val="center"/>
+          </w:tcPr>
+          <w:p>
+            <w:pPr>
+              <w:spacing w:after="240"/>
+              <w:rPr>
+                <w:color w:val="24292E"/>
+                <w:sz w:val="24"/>
+                <w:szCs w:val="24"/>
+              </w:rPr>
+            </w:pPr>
+            <w:r>
+              <w:rPr>
+                <w:color w:val="24292E"/>
+                <w:sz w:val="24"/>
+                <w:szCs w:val="24"/>
+              </w:rPr>
+              <w:t>This class is the controller for the card exchange view.</w:t>
             </w:r>
           </w:p>
         </w:tc>
       </w:tr>
     </w:tbl>
+    <w:p/>
     <w:p>
       <w:pPr>
         <w:pStyle w:val="Heading3"/>
-        <w:numPr>
-          <w:ilvl w:val="0"/>
-          <w:numId w:val="0"/>
-        </w:numPr>
         <w:spacing w:before="360" w:after="240"/>
         <w:rPr>
           <w:rFonts w:ascii="Times New Roman" w:hAnsi="Times New Roman"/>
@@ -6919,33 +7312,15 @@
           <w:szCs w:val="24"/>
         </w:rPr>
       </w:pPr>
-    </w:p>
-    <w:p/>
-    <w:p/>
-    <w:p/>
-    <w:p/>
-    <w:p>
-      <w:pPr>
-        <w:pStyle w:val="Heading3"/>
-        <w:spacing w:before="360" w:after="240"/>
+      <w:r>
         <w:rPr>
           <w:rFonts w:ascii="Times New Roman" w:hAnsi="Times New Roman"/>
           <w:color w:val="24292E"/>
           <w:sz w:val="24"/>
           <w:szCs w:val="24"/>
         </w:rPr>
-      </w:pPr>
-      <w:bookmarkStart w:id="12" w:name="_Toc527373740"/>
-      <w:r>
-        <w:rPr>
-          <w:rFonts w:ascii="Times New Roman" w:hAnsi="Times New Roman"/>
-          <w:color w:val="24292E"/>
-          <w:sz w:val="24"/>
-          <w:szCs w:val="24"/>
-        </w:rPr>
-        <w:t>Models</w:t>
+        <w:t>Entity</w:t>
       </w:r>
-      <w:bookmarkEnd w:id="12"/>
     </w:p>
     <w:p>
       <w:pPr>
@@ -7103,7 +7478,7 @@
       </w:tr>
       <w:tr>
         <w:trPr>
-          <w:trHeight w:val="456"/>
+          <w:trHeight w:val="691"/>
         </w:trPr>
         <w:tc>
           <w:tcPr>
@@ -7622,6 +7997,83 @@
           </w:p>
         </w:tc>
       </w:tr>
+      <w:tr>
+        <w:trPr>
+          <w:trHeight w:val="456"/>
+        </w:trPr>
+        <w:tc>
+          <w:tcPr>
+            <w:tcW w:w="0" w:type="auto"/>
+            <w:tcBorders>
+              <w:top w:val="single" w:sz="6" w:space="0" w:color="DFE2E5"/>
+              <w:left w:val="single" w:sz="6" w:space="0" w:color="DFE2E5"/>
+              <w:bottom w:val="single" w:sz="6" w:space="0" w:color="DFE2E5"/>
+              <w:right w:val="single" w:sz="6" w:space="0" w:color="DFE2E5"/>
+            </w:tcBorders>
+            <w:shd w:val="clear" w:color="auto" w:fill="FFFFFF"/>
+            <w:tcMar>
+              <w:top w:w="90" w:type="dxa"/>
+              <w:left w:w="195" w:type="dxa"/>
+              <w:bottom w:w="90" w:type="dxa"/>
+              <w:right w:w="195" w:type="dxa"/>
+            </w:tcMar>
+            <w:vAlign w:val="center"/>
+          </w:tcPr>
+          <w:p>
+            <w:pPr>
+              <w:rPr>
+                <w:color w:val="24292E"/>
+                <w:sz w:val="24"/>
+                <w:szCs w:val="24"/>
+              </w:rPr>
+            </w:pPr>
+            <w:r>
+              <w:rPr>
+                <w:color w:val="24292E"/>
+                <w:sz w:val="24"/>
+                <w:szCs w:val="24"/>
+              </w:rPr>
+              <w:t>Card.java</w:t>
+            </w:r>
+          </w:p>
+        </w:tc>
+        <w:tc>
+          <w:tcPr>
+            <w:tcW w:w="0" w:type="auto"/>
+            <w:tcBorders>
+              <w:top w:val="single" w:sz="6" w:space="0" w:color="DFE2E5"/>
+              <w:left w:val="single" w:sz="6" w:space="0" w:color="DFE2E5"/>
+              <w:bottom w:val="single" w:sz="6" w:space="0" w:color="DFE2E5"/>
+              <w:right w:val="single" w:sz="6" w:space="0" w:color="DFE2E5"/>
+            </w:tcBorders>
+            <w:shd w:val="clear" w:color="auto" w:fill="FFFFFF"/>
+            <w:tcMar>
+              <w:top w:w="90" w:type="dxa"/>
+              <w:left w:w="195" w:type="dxa"/>
+              <w:bottom w:w="90" w:type="dxa"/>
+              <w:right w:w="195" w:type="dxa"/>
+            </w:tcMar>
+            <w:vAlign w:val="center"/>
+          </w:tcPr>
+          <w:p>
+            <w:pPr>
+              <w:rPr>
+                <w:color w:val="24292E"/>
+                <w:sz w:val="24"/>
+                <w:szCs w:val="24"/>
+              </w:rPr>
+            </w:pPr>
+            <w:r>
+              <w:rPr>
+                <w:color w:val="24292E"/>
+                <w:sz w:val="24"/>
+                <w:szCs w:val="24"/>
+              </w:rPr>
+              <w:t>It contains all the information related to Card.</w:t>
+            </w:r>
+          </w:p>
+        </w:tc>
+      </w:tr>
     </w:tbl>
     <w:p>
       <w:pPr>
@@ -7634,8 +8086,8 @@
           <w:szCs w:val="24"/>
         </w:rPr>
       </w:pPr>
-      <w:bookmarkStart w:id="13" w:name="_Toc496188904"/>
-      <w:bookmarkStart w:id="14" w:name="_Toc527373741"/>
+      <w:bookmarkStart w:id="12" w:name="_Toc496188904"/>
+      <w:bookmarkStart w:id="13" w:name="_Toc527373741"/>
       <w:r>
         <w:rPr>
           <w:rFonts w:ascii="Times New Roman" w:hAnsi="Times New Roman"/>
@@ -7643,10 +8095,30 @@
           <w:sz w:val="24"/>
           <w:szCs w:val="24"/>
         </w:rPr>
-        <w:t xml:space="preserve"> Utility</w:t>
+        <w:t xml:space="preserve"> </w:t>
       </w:r>
+      <w:proofErr w:type="spellStart"/>
+      <w:r>
+        <w:rPr>
+          <w:rFonts w:ascii="Times New Roman" w:hAnsi="Times New Roman"/>
+          <w:color w:val="24292E"/>
+          <w:sz w:val="24"/>
+          <w:szCs w:val="24"/>
+        </w:rPr>
+        <w:t>Map</w:t>
+      </w:r>
+      <w:bookmarkEnd w:id="12"/>
       <w:bookmarkEnd w:id="13"/>
-      <w:bookmarkEnd w:id="14"/>
+      <w:r>
+        <w:rPr>
+          <w:rFonts w:ascii="Times New Roman" w:hAnsi="Times New Roman"/>
+          <w:color w:val="24292E"/>
+          <w:sz w:val="24"/>
+          <w:szCs w:val="24"/>
+        </w:rPr>
+        <w:t>utils</w:t>
+      </w:r>
+      <w:proofErr w:type="spellEnd"/>
     </w:p>
     <w:p>
       <w:pPr>
@@ -7662,12 +8134,14 @@
         </w:rPr>
         <w:t xml:space="preserve">The </w:t>
       </w:r>
+      <w:proofErr w:type="spellStart"/>
       <w:r>
         <w:rPr>
           <w:color w:val="24292E"/>
         </w:rPr>
         <w:t>maputils</w:t>
       </w:r>
+      <w:proofErr w:type="spellEnd"/>
       <w:r>
         <w:rPr>
           <w:color w:val="24292E"/>
@@ -7815,7 +8289,7 @@
                 <w:szCs w:val="24"/>
               </w:rPr>
             </w:pPr>
-            <w:hyperlink r:id="rId12" w:history="1">
+            <w:hyperlink r:id="rId10" w:history="1">
               <w:r>
                 <w:rPr>
                   <w:rStyle w:val="Hyperlink"/>
@@ -7896,7 +8370,7 @@
                 <w:szCs w:val="24"/>
               </w:rPr>
             </w:pPr>
-            <w:hyperlink r:id="rId13" w:history="1">
+            <w:hyperlink r:id="rId11" w:history="1">
               <w:r>
                 <w:rPr>
                   <w:rStyle w:val="Hyperlink"/>
@@ -7977,7 +8451,7 @@
                 <w:szCs w:val="24"/>
               </w:rPr>
             </w:pPr>
-            <w:hyperlink r:id="rId14" w:history="1">
+            <w:hyperlink r:id="rId12" w:history="1">
               <w:r>
                 <w:rPr>
                   <w:rStyle w:val="Hyperlink"/>
@@ -8057,19 +8531,6 @@
                 <w:szCs w:val="24"/>
               </w:rPr>
             </w:pPr>
-            <w:hyperlink r:id="rId15" w:history="1">
-              <w:r>
-                <w:rPr>
-                  <w:rStyle w:val="Hyperlink"/>
-                  <w:color w:val="auto"/>
-                  <w:sz w:val="24"/>
-                  <w:szCs w:val="24"/>
-                  <w:u w:val="none"/>
-                  <w:shd w:val="clear" w:color="auto" w:fill="FFFFFF"/>
-                </w:rPr>
-                <w:t>GameUtils.java</w:t>
-              </w:r>
-            </w:hyperlink>
           </w:p>
         </w:tc>
         <w:tc>
@@ -8097,21 +8558,6 @@
                 <w:szCs w:val="24"/>
               </w:rPr>
             </w:pPr>
-            <w:r>
-              <w:rPr>
-                <w:sz w:val="24"/>
-                <w:szCs w:val="24"/>
-              </w:rPr>
-              <w:t xml:space="preserve">This class represents the Game Model like creating players, assigning territory to the player, calculating the reinforcement armies, get the continents are </w:t>
-            </w:r>
-            <w:r>
-              <w:rPr>
-                <w:sz w:val="24"/>
-                <w:szCs w:val="24"/>
-              </w:rPr>
-              <w:lastRenderedPageBreak/>
-              <w:t>owend by the players.</w:t>
-            </w:r>
           </w:p>
         </w:tc>
       </w:tr>
@@ -8144,7 +8590,7 @@
                 <w:szCs w:val="24"/>
               </w:rPr>
             </w:pPr>
-            <w:hyperlink r:id="rId16" w:history="1">
+            <w:hyperlink r:id="rId13" w:history="1">
               <w:r>
                 <w:rPr>
                   <w:rStyle w:val="Hyperlink"/>
@@ -8206,8 +8652,7 @@
           <w:szCs w:val="24"/>
         </w:rPr>
       </w:pPr>
-      <w:bookmarkStart w:id="15" w:name="_Toc496188907"/>
-      <w:bookmarkStart w:id="16" w:name="_Toc527373742"/>
+      <w:proofErr w:type="spellStart"/>
       <w:r>
         <w:rPr>
           <w:rFonts w:ascii="Times New Roman" w:hAnsi="Times New Roman"/>
@@ -8215,11 +8660,1135 @@
           <w:sz w:val="24"/>
           <w:szCs w:val="24"/>
         </w:rPr>
+        <w:t>Gameutilis</w:t>
+      </w:r>
+      <w:proofErr w:type="spellEnd"/>
+    </w:p>
+    <w:tbl>
+      <w:tblPr>
+        <w:tblW w:w="10593" w:type="dxa"/>
+        <w:tblCellMar>
+          <w:top w:w="15" w:type="dxa"/>
+          <w:left w:w="15" w:type="dxa"/>
+          <w:bottom w:w="15" w:type="dxa"/>
+          <w:right w:w="15" w:type="dxa"/>
+        </w:tblCellMar>
+        <w:tblLook w:val="04A0" w:firstRow="1" w:lastRow="0" w:firstColumn="1" w:lastColumn="0" w:noHBand="0" w:noVBand="1"/>
+      </w:tblPr>
+      <w:tblGrid>
+        <w:gridCol w:w="1562"/>
+        <w:gridCol w:w="9031"/>
+      </w:tblGrid>
+      <w:tr>
+        <w:trPr>
+          <w:trHeight w:val="497"/>
+          <w:tblHeader/>
+        </w:trPr>
+        <w:tc>
+          <w:tcPr>
+            <w:tcW w:w="0" w:type="auto"/>
+            <w:tcBorders>
+              <w:top w:val="single" w:sz="6" w:space="0" w:color="DFE2E5"/>
+              <w:left w:val="single" w:sz="6" w:space="0" w:color="DFE2E5"/>
+              <w:bottom w:val="single" w:sz="6" w:space="0" w:color="DFE2E5"/>
+              <w:right w:val="single" w:sz="6" w:space="0" w:color="DFE2E5"/>
+            </w:tcBorders>
+            <w:shd w:val="clear" w:color="auto" w:fill="FFFFFF"/>
+            <w:tcMar>
+              <w:top w:w="90" w:type="dxa"/>
+              <w:left w:w="195" w:type="dxa"/>
+              <w:bottom w:w="90" w:type="dxa"/>
+              <w:right w:w="195" w:type="dxa"/>
+            </w:tcMar>
+            <w:vAlign w:val="center"/>
+            <w:hideMark/>
+          </w:tcPr>
+          <w:p>
+            <w:pPr>
+              <w:jc w:val="center"/>
+              <w:rPr>
+                <w:b/>
+                <w:bCs/>
+                <w:sz w:val="24"/>
+                <w:szCs w:val="24"/>
+              </w:rPr>
+            </w:pPr>
+          </w:p>
+          <w:p>
+            <w:pPr>
+              <w:jc w:val="center"/>
+              <w:rPr>
+                <w:b/>
+                <w:bCs/>
+                <w:sz w:val="24"/>
+                <w:szCs w:val="24"/>
+              </w:rPr>
+            </w:pPr>
+            <w:r>
+              <w:rPr>
+                <w:b/>
+                <w:bCs/>
+                <w:sz w:val="24"/>
+                <w:szCs w:val="24"/>
+              </w:rPr>
+              <w:t>File Name</w:t>
+            </w:r>
+          </w:p>
+        </w:tc>
+        <w:tc>
+          <w:tcPr>
+            <w:tcW w:w="0" w:type="auto"/>
+            <w:tcBorders>
+              <w:top w:val="single" w:sz="6" w:space="0" w:color="DFE2E5"/>
+              <w:left w:val="single" w:sz="6" w:space="0" w:color="DFE2E5"/>
+              <w:bottom w:val="single" w:sz="6" w:space="0" w:color="DFE2E5"/>
+              <w:right w:val="single" w:sz="6" w:space="0" w:color="DFE2E5"/>
+            </w:tcBorders>
+            <w:shd w:val="clear" w:color="auto" w:fill="FFFFFF"/>
+            <w:tcMar>
+              <w:top w:w="90" w:type="dxa"/>
+              <w:left w:w="195" w:type="dxa"/>
+              <w:bottom w:w="90" w:type="dxa"/>
+              <w:right w:w="195" w:type="dxa"/>
+            </w:tcMar>
+            <w:vAlign w:val="center"/>
+            <w:hideMark/>
+          </w:tcPr>
+          <w:p>
+            <w:pPr>
+              <w:jc w:val="center"/>
+              <w:rPr>
+                <w:b/>
+                <w:bCs/>
+                <w:sz w:val="24"/>
+                <w:szCs w:val="24"/>
+              </w:rPr>
+            </w:pPr>
+            <w:r>
+              <w:rPr>
+                <w:b/>
+                <w:bCs/>
+                <w:sz w:val="24"/>
+                <w:szCs w:val="24"/>
+              </w:rPr>
+              <w:t>Description</w:t>
+            </w:r>
+          </w:p>
+        </w:tc>
+      </w:tr>
+      <w:tr>
+        <w:trPr>
+          <w:trHeight w:val="489"/>
+        </w:trPr>
+        <w:tc>
+          <w:tcPr>
+            <w:tcW w:w="0" w:type="auto"/>
+            <w:tcBorders>
+              <w:top w:val="single" w:sz="6" w:space="0" w:color="DFE2E5"/>
+              <w:left w:val="single" w:sz="6" w:space="0" w:color="DFE2E5"/>
+              <w:bottom w:val="single" w:sz="6" w:space="0" w:color="DFE2E5"/>
+              <w:right w:val="single" w:sz="6" w:space="0" w:color="DFE2E5"/>
+            </w:tcBorders>
+            <w:shd w:val="clear" w:color="auto" w:fill="FFFFFF"/>
+            <w:tcMar>
+              <w:top w:w="90" w:type="dxa"/>
+              <w:left w:w="195" w:type="dxa"/>
+              <w:bottom w:w="90" w:type="dxa"/>
+              <w:right w:w="195" w:type="dxa"/>
+            </w:tcMar>
+            <w:vAlign w:val="center"/>
+            <w:hideMark/>
+          </w:tcPr>
+          <w:p>
+            <w:pPr>
+              <w:rPr>
+                <w:sz w:val="24"/>
+                <w:szCs w:val="24"/>
+              </w:rPr>
+            </w:pPr>
+            <w:hyperlink r:id="rId14" w:history="1">
+              <w:r>
+                <w:rPr>
+                  <w:rStyle w:val="Hyperlink"/>
+                  <w:color w:val="auto"/>
+                  <w:sz w:val="24"/>
+                  <w:szCs w:val="24"/>
+                  <w:u w:val="none"/>
+                  <w:shd w:val="clear" w:color="auto" w:fill="FFFFFF"/>
+                </w:rPr>
+                <w:t>Config.java</w:t>
+              </w:r>
+            </w:hyperlink>
+          </w:p>
+        </w:tc>
+        <w:tc>
+          <w:tcPr>
+            <w:tcW w:w="0" w:type="auto"/>
+            <w:tcBorders>
+              <w:top w:val="single" w:sz="6" w:space="0" w:color="DFE2E5"/>
+              <w:left w:val="single" w:sz="6" w:space="0" w:color="DFE2E5"/>
+              <w:bottom w:val="single" w:sz="6" w:space="0" w:color="DFE2E5"/>
+              <w:right w:val="single" w:sz="6" w:space="0" w:color="DFE2E5"/>
+            </w:tcBorders>
+            <w:shd w:val="clear" w:color="auto" w:fill="FFFFFF"/>
+            <w:tcMar>
+              <w:top w:w="90" w:type="dxa"/>
+              <w:left w:w="195" w:type="dxa"/>
+              <w:bottom w:w="90" w:type="dxa"/>
+              <w:right w:w="195" w:type="dxa"/>
+            </w:tcMar>
+            <w:vAlign w:val="center"/>
+            <w:hideMark/>
+          </w:tcPr>
+          <w:p>
+            <w:pPr>
+              <w:rPr>
+                <w:sz w:val="24"/>
+                <w:szCs w:val="24"/>
+              </w:rPr>
+            </w:pPr>
+            <w:r>
+              <w:rPr>
+                <w:sz w:val="24"/>
+                <w:szCs w:val="24"/>
+              </w:rPr>
+              <w:t xml:space="preserve">This class defines global </w:t>
+            </w:r>
+            <w:proofErr w:type="spellStart"/>
+            <w:r>
+              <w:rPr>
+                <w:sz w:val="24"/>
+                <w:szCs w:val="24"/>
+              </w:rPr>
+              <w:t>constans</w:t>
+            </w:r>
+            <w:proofErr w:type="spellEnd"/>
+            <w:r>
+              <w:rPr>
+                <w:sz w:val="24"/>
+                <w:szCs w:val="24"/>
+              </w:rPr>
+              <w:t xml:space="preserve"> and message for the application. </w:t>
+            </w:r>
+            <w:proofErr w:type="spellStart"/>
+            <w:r>
+              <w:rPr>
+                <w:sz w:val="24"/>
+                <w:szCs w:val="24"/>
+              </w:rPr>
+              <w:t>i.e</w:t>
+            </w:r>
+            <w:proofErr w:type="spellEnd"/>
+            <w:r>
+              <w:rPr>
+                <w:sz w:val="24"/>
+                <w:szCs w:val="24"/>
+              </w:rPr>
+              <w:t xml:space="preserve"> no of armies according to number of players</w:t>
+            </w:r>
+            <w:r>
+              <w:rPr>
+                <w:sz w:val="24"/>
+                <w:szCs w:val="24"/>
+              </w:rPr>
+              <w:t>.</w:t>
+            </w:r>
+          </w:p>
+        </w:tc>
+      </w:tr>
+      <w:tr>
+        <w:trPr>
+          <w:trHeight w:val="489"/>
+        </w:trPr>
+        <w:tc>
+          <w:tcPr>
+            <w:tcW w:w="0" w:type="auto"/>
+            <w:tcBorders>
+              <w:top w:val="single" w:sz="6" w:space="0" w:color="DFE2E5"/>
+              <w:left w:val="single" w:sz="6" w:space="0" w:color="DFE2E5"/>
+              <w:bottom w:val="single" w:sz="6" w:space="0" w:color="DFE2E5"/>
+              <w:right w:val="single" w:sz="6" w:space="0" w:color="DFE2E5"/>
+            </w:tcBorders>
+            <w:shd w:val="clear" w:color="auto" w:fill="FFFFFF"/>
+            <w:tcMar>
+              <w:top w:w="90" w:type="dxa"/>
+              <w:left w:w="195" w:type="dxa"/>
+              <w:bottom w:w="90" w:type="dxa"/>
+              <w:right w:w="195" w:type="dxa"/>
+            </w:tcMar>
+            <w:vAlign w:val="center"/>
+          </w:tcPr>
+          <w:p>
+            <w:r>
+              <w:t>CardKind.java</w:t>
+            </w:r>
+          </w:p>
+        </w:tc>
+        <w:tc>
+          <w:tcPr>
+            <w:tcW w:w="0" w:type="auto"/>
+            <w:tcBorders>
+              <w:top w:val="single" w:sz="6" w:space="0" w:color="DFE2E5"/>
+              <w:left w:val="single" w:sz="6" w:space="0" w:color="DFE2E5"/>
+              <w:bottom w:val="single" w:sz="6" w:space="0" w:color="DFE2E5"/>
+              <w:right w:val="single" w:sz="6" w:space="0" w:color="DFE2E5"/>
+            </w:tcBorders>
+            <w:shd w:val="clear" w:color="auto" w:fill="FFFFFF"/>
+            <w:tcMar>
+              <w:top w:w="90" w:type="dxa"/>
+              <w:left w:w="195" w:type="dxa"/>
+              <w:bottom w:w="90" w:type="dxa"/>
+              <w:right w:w="195" w:type="dxa"/>
+            </w:tcMar>
+            <w:vAlign w:val="center"/>
+          </w:tcPr>
+          <w:p>
+            <w:pPr>
+              <w:rPr>
+                <w:sz w:val="24"/>
+                <w:szCs w:val="24"/>
+              </w:rPr>
+            </w:pPr>
+            <w:proofErr w:type="spellStart"/>
+            <w:r>
+              <w:rPr>
+                <w:sz w:val="24"/>
+                <w:szCs w:val="24"/>
+              </w:rPr>
+              <w:t>Enum</w:t>
+            </w:r>
+            <w:r>
+              <w:rPr>
+                <w:sz w:val="24"/>
+                <w:szCs w:val="24"/>
+              </w:rPr>
+              <w:t>ration</w:t>
+            </w:r>
+            <w:proofErr w:type="spellEnd"/>
+            <w:r>
+              <w:rPr>
+                <w:sz w:val="24"/>
+                <w:szCs w:val="24"/>
+              </w:rPr>
+              <w:t xml:space="preserve"> fo</w:t>
+            </w:r>
+            <w:r>
+              <w:rPr>
+                <w:sz w:val="24"/>
+                <w:szCs w:val="24"/>
+              </w:rPr>
+              <w:t>r defining different card types.</w:t>
+            </w:r>
+          </w:p>
+        </w:tc>
+      </w:tr>
+    </w:tbl>
+    <w:p/>
+    <w:p/>
+    <w:p>
+      <w:pPr>
+        <w:pStyle w:val="Heading3"/>
+        <w:spacing w:before="360" w:after="240"/>
+        <w:rPr>
+          <w:rFonts w:ascii="Times New Roman" w:hAnsi="Times New Roman"/>
+          <w:color w:val="24292E"/>
+          <w:sz w:val="24"/>
+          <w:szCs w:val="24"/>
+        </w:rPr>
+      </w:pPr>
+      <w:proofErr w:type="spellStart"/>
+      <w:r>
+        <w:rPr>
+          <w:rFonts w:ascii="Times New Roman" w:hAnsi="Times New Roman"/>
+          <w:color w:val="24292E"/>
+          <w:sz w:val="24"/>
+          <w:szCs w:val="24"/>
+        </w:rPr>
+        <w:t>Gameutilis</w:t>
+      </w:r>
+      <w:proofErr w:type="spellEnd"/>
+    </w:p>
+    <w:p/>
+    <w:tbl>
+      <w:tblPr>
+        <w:tblW w:w="10593" w:type="dxa"/>
+        <w:tblCellMar>
+          <w:top w:w="15" w:type="dxa"/>
+          <w:left w:w="15" w:type="dxa"/>
+          <w:bottom w:w="15" w:type="dxa"/>
+          <w:right w:w="15" w:type="dxa"/>
+        </w:tblCellMar>
+        <w:tblLook w:val="04A0" w:firstRow="1" w:lastRow="0" w:firstColumn="1" w:lastColumn="0" w:noHBand="0" w:noVBand="1"/>
+      </w:tblPr>
+      <w:tblGrid>
+        <w:gridCol w:w="1890"/>
+        <w:gridCol w:w="8703"/>
+      </w:tblGrid>
+      <w:tr>
+        <w:trPr>
+          <w:trHeight w:val="497"/>
+          <w:tblHeader/>
+        </w:trPr>
+        <w:tc>
+          <w:tcPr>
+            <w:tcW w:w="0" w:type="auto"/>
+            <w:tcBorders>
+              <w:top w:val="single" w:sz="6" w:space="0" w:color="DFE2E5"/>
+              <w:left w:val="single" w:sz="6" w:space="0" w:color="DFE2E5"/>
+              <w:bottom w:val="single" w:sz="6" w:space="0" w:color="DFE2E5"/>
+              <w:right w:val="single" w:sz="6" w:space="0" w:color="DFE2E5"/>
+            </w:tcBorders>
+            <w:shd w:val="clear" w:color="auto" w:fill="FFFFFF"/>
+            <w:tcMar>
+              <w:top w:w="90" w:type="dxa"/>
+              <w:left w:w="195" w:type="dxa"/>
+              <w:bottom w:w="90" w:type="dxa"/>
+              <w:right w:w="195" w:type="dxa"/>
+            </w:tcMar>
+            <w:vAlign w:val="center"/>
+            <w:hideMark/>
+          </w:tcPr>
+          <w:p>
+            <w:pPr>
+              <w:jc w:val="center"/>
+              <w:rPr>
+                <w:b/>
+                <w:bCs/>
+                <w:sz w:val="24"/>
+                <w:szCs w:val="24"/>
+              </w:rPr>
+            </w:pPr>
+          </w:p>
+          <w:p>
+            <w:pPr>
+              <w:jc w:val="center"/>
+              <w:rPr>
+                <w:b/>
+                <w:bCs/>
+                <w:sz w:val="24"/>
+                <w:szCs w:val="24"/>
+              </w:rPr>
+            </w:pPr>
+            <w:r>
+              <w:rPr>
+                <w:b/>
+                <w:bCs/>
+                <w:sz w:val="24"/>
+                <w:szCs w:val="24"/>
+              </w:rPr>
+              <w:t>File Name</w:t>
+            </w:r>
+          </w:p>
+        </w:tc>
+        <w:tc>
+          <w:tcPr>
+            <w:tcW w:w="0" w:type="auto"/>
+            <w:tcBorders>
+              <w:top w:val="single" w:sz="6" w:space="0" w:color="DFE2E5"/>
+              <w:left w:val="single" w:sz="6" w:space="0" w:color="DFE2E5"/>
+              <w:bottom w:val="single" w:sz="6" w:space="0" w:color="DFE2E5"/>
+              <w:right w:val="single" w:sz="6" w:space="0" w:color="DFE2E5"/>
+            </w:tcBorders>
+            <w:shd w:val="clear" w:color="auto" w:fill="FFFFFF"/>
+            <w:tcMar>
+              <w:top w:w="90" w:type="dxa"/>
+              <w:left w:w="195" w:type="dxa"/>
+              <w:bottom w:w="90" w:type="dxa"/>
+              <w:right w:w="195" w:type="dxa"/>
+            </w:tcMar>
+            <w:vAlign w:val="center"/>
+            <w:hideMark/>
+          </w:tcPr>
+          <w:p>
+            <w:pPr>
+              <w:jc w:val="center"/>
+              <w:rPr>
+                <w:b/>
+                <w:bCs/>
+                <w:sz w:val="24"/>
+                <w:szCs w:val="24"/>
+              </w:rPr>
+            </w:pPr>
+            <w:r>
+              <w:rPr>
+                <w:b/>
+                <w:bCs/>
+                <w:sz w:val="24"/>
+                <w:szCs w:val="24"/>
+              </w:rPr>
+              <w:t>Description</w:t>
+            </w:r>
+          </w:p>
+        </w:tc>
+      </w:tr>
+      <w:tr>
+        <w:trPr>
+          <w:trHeight w:val="489"/>
+        </w:trPr>
+        <w:tc>
+          <w:tcPr>
+            <w:tcW w:w="0" w:type="auto"/>
+            <w:tcBorders>
+              <w:top w:val="single" w:sz="6" w:space="0" w:color="DFE2E5"/>
+              <w:left w:val="single" w:sz="6" w:space="0" w:color="DFE2E5"/>
+              <w:bottom w:val="single" w:sz="6" w:space="0" w:color="DFE2E5"/>
+              <w:right w:val="single" w:sz="6" w:space="0" w:color="DFE2E5"/>
+            </w:tcBorders>
+            <w:shd w:val="clear" w:color="auto" w:fill="FFFFFF"/>
+            <w:tcMar>
+              <w:top w:w="90" w:type="dxa"/>
+              <w:left w:w="195" w:type="dxa"/>
+              <w:bottom w:w="90" w:type="dxa"/>
+              <w:right w:w="195" w:type="dxa"/>
+            </w:tcMar>
+            <w:vAlign w:val="center"/>
+            <w:hideMark/>
+          </w:tcPr>
+          <w:p>
+            <w:pPr>
+              <w:rPr>
+                <w:sz w:val="24"/>
+                <w:szCs w:val="24"/>
+              </w:rPr>
+            </w:pPr>
+            <w:hyperlink r:id="rId15" w:history="1">
+              <w:r>
+                <w:rPr>
+                  <w:rStyle w:val="Hyperlink"/>
+                  <w:color w:val="auto"/>
+                  <w:sz w:val="24"/>
+                  <w:szCs w:val="24"/>
+                  <w:u w:val="none"/>
+                  <w:shd w:val="clear" w:color="auto" w:fill="FFFFFF"/>
+                </w:rPr>
+                <w:t>GameUtils.java</w:t>
+              </w:r>
+            </w:hyperlink>
+          </w:p>
+        </w:tc>
+        <w:tc>
+          <w:tcPr>
+            <w:tcW w:w="0" w:type="auto"/>
+            <w:tcBorders>
+              <w:top w:val="single" w:sz="6" w:space="0" w:color="DFE2E5"/>
+              <w:left w:val="single" w:sz="6" w:space="0" w:color="DFE2E5"/>
+              <w:bottom w:val="single" w:sz="6" w:space="0" w:color="DFE2E5"/>
+              <w:right w:val="single" w:sz="6" w:space="0" w:color="DFE2E5"/>
+            </w:tcBorders>
+            <w:shd w:val="clear" w:color="auto" w:fill="FFFFFF"/>
+            <w:tcMar>
+              <w:top w:w="90" w:type="dxa"/>
+              <w:left w:w="195" w:type="dxa"/>
+              <w:bottom w:w="90" w:type="dxa"/>
+              <w:right w:w="195" w:type="dxa"/>
+            </w:tcMar>
+            <w:vAlign w:val="center"/>
+            <w:hideMark/>
+          </w:tcPr>
+          <w:p>
+            <w:pPr>
+              <w:rPr>
+                <w:sz w:val="24"/>
+                <w:szCs w:val="24"/>
+              </w:rPr>
+            </w:pPr>
+            <w:r>
+              <w:rPr>
+                <w:sz w:val="24"/>
+                <w:szCs w:val="24"/>
+              </w:rPr>
+              <w:t xml:space="preserve">This class handles the common </w:t>
+            </w:r>
+            <w:proofErr w:type="spellStart"/>
+            <w:r>
+              <w:rPr>
+                <w:sz w:val="24"/>
+                <w:szCs w:val="24"/>
+              </w:rPr>
+              <w:t>openration</w:t>
+            </w:r>
+            <w:proofErr w:type="spellEnd"/>
+            <w:r>
+              <w:rPr>
+                <w:sz w:val="24"/>
+                <w:szCs w:val="24"/>
+              </w:rPr>
+              <w:t xml:space="preserve"> for the game play phase such as enabling and disabling controls. It also shows alert box and performs some other common tasks.</w:t>
+            </w:r>
+          </w:p>
+        </w:tc>
+      </w:tr>
+    </w:tbl>
+    <w:p/>
+    <w:p/>
+    <w:p/>
+    <w:p/>
+    <w:p/>
+    <w:p/>
+    <w:p/>
+    <w:p/>
+    <w:p/>
+    <w:p>
+      <w:pPr>
+        <w:pStyle w:val="Heading3"/>
+        <w:spacing w:before="360" w:after="240"/>
+        <w:rPr>
+          <w:rFonts w:ascii="Times New Roman" w:hAnsi="Times New Roman"/>
+          <w:color w:val="24292E"/>
+          <w:sz w:val="24"/>
+          <w:szCs w:val="24"/>
+        </w:rPr>
+      </w:pPr>
+      <w:r>
+        <w:rPr>
+          <w:rFonts w:ascii="Times New Roman" w:hAnsi="Times New Roman"/>
+          <w:color w:val="24292E"/>
+          <w:sz w:val="24"/>
+          <w:szCs w:val="24"/>
+        </w:rPr>
         <w:t>Main</w:t>
       </w:r>
-      <w:bookmarkEnd w:id="15"/>
-      <w:bookmarkEnd w:id="16"/>
     </w:p>
+    <w:tbl>
+      <w:tblPr>
+        <w:tblW w:w="10632" w:type="dxa"/>
+        <w:tblCellMar>
+          <w:top w:w="15" w:type="dxa"/>
+          <w:left w:w="15" w:type="dxa"/>
+          <w:bottom w:w="15" w:type="dxa"/>
+          <w:right w:w="15" w:type="dxa"/>
+        </w:tblCellMar>
+        <w:tblLook w:val="04A0" w:firstRow="1" w:lastRow="0" w:firstColumn="1" w:lastColumn="0" w:noHBand="0" w:noVBand="1"/>
+      </w:tblPr>
+      <w:tblGrid>
+        <w:gridCol w:w="3237"/>
+        <w:gridCol w:w="7395"/>
+      </w:tblGrid>
+      <w:tr>
+        <w:trPr>
+          <w:trHeight w:val="138"/>
+          <w:tblHeader/>
+        </w:trPr>
+        <w:tc>
+          <w:tcPr>
+            <w:tcW w:w="0" w:type="auto"/>
+            <w:tcBorders>
+              <w:top w:val="single" w:sz="6" w:space="0" w:color="DFE2E5"/>
+              <w:left w:val="single" w:sz="6" w:space="0" w:color="DFE2E5"/>
+              <w:bottom w:val="single" w:sz="6" w:space="0" w:color="DFE2E5"/>
+              <w:right w:val="single" w:sz="6" w:space="0" w:color="DFE2E5"/>
+            </w:tcBorders>
+            <w:shd w:val="clear" w:color="auto" w:fill="FFFFFF"/>
+            <w:tcMar>
+              <w:top w:w="90" w:type="dxa"/>
+              <w:left w:w="195" w:type="dxa"/>
+              <w:bottom w:w="90" w:type="dxa"/>
+              <w:right w:w="195" w:type="dxa"/>
+            </w:tcMar>
+            <w:vAlign w:val="center"/>
+            <w:hideMark/>
+          </w:tcPr>
+          <w:p>
+            <w:pPr>
+              <w:jc w:val="center"/>
+              <w:rPr>
+                <w:b/>
+                <w:bCs/>
+                <w:color w:val="24292E"/>
+                <w:sz w:val="24"/>
+                <w:szCs w:val="24"/>
+              </w:rPr>
+            </w:pPr>
+            <w:proofErr w:type="spellStart"/>
+            <w:r>
+              <w:rPr>
+                <w:b/>
+                <w:bCs/>
+                <w:color w:val="24292E"/>
+                <w:sz w:val="24"/>
+                <w:szCs w:val="24"/>
+              </w:rPr>
+              <w:t>File_Name</w:t>
+            </w:r>
+            <w:proofErr w:type="spellEnd"/>
+          </w:p>
+        </w:tc>
+        <w:tc>
+          <w:tcPr>
+            <w:tcW w:w="0" w:type="auto"/>
+            <w:tcBorders>
+              <w:top w:val="single" w:sz="6" w:space="0" w:color="DFE2E5"/>
+              <w:left w:val="single" w:sz="6" w:space="0" w:color="DFE2E5"/>
+              <w:bottom w:val="single" w:sz="6" w:space="0" w:color="DFE2E5"/>
+              <w:right w:val="single" w:sz="6" w:space="0" w:color="DFE2E5"/>
+            </w:tcBorders>
+            <w:shd w:val="clear" w:color="auto" w:fill="FFFFFF"/>
+            <w:tcMar>
+              <w:top w:w="90" w:type="dxa"/>
+              <w:left w:w="195" w:type="dxa"/>
+              <w:bottom w:w="90" w:type="dxa"/>
+              <w:right w:w="195" w:type="dxa"/>
+            </w:tcMar>
+            <w:vAlign w:val="center"/>
+            <w:hideMark/>
+          </w:tcPr>
+          <w:p>
+            <w:pPr>
+              <w:jc w:val="center"/>
+              <w:rPr>
+                <w:b/>
+                <w:bCs/>
+                <w:color w:val="24292E"/>
+                <w:sz w:val="24"/>
+                <w:szCs w:val="24"/>
+              </w:rPr>
+            </w:pPr>
+            <w:r>
+              <w:rPr>
+                <w:b/>
+                <w:bCs/>
+                <w:color w:val="24292E"/>
+                <w:sz w:val="24"/>
+                <w:szCs w:val="24"/>
+              </w:rPr>
+              <w:t>Description</w:t>
+            </w:r>
+          </w:p>
+        </w:tc>
+      </w:tr>
+      <w:tr>
+        <w:trPr>
+          <w:trHeight w:val="138"/>
+        </w:trPr>
+        <w:tc>
+          <w:tcPr>
+            <w:tcW w:w="0" w:type="auto"/>
+            <w:tcBorders>
+              <w:top w:val="single" w:sz="6" w:space="0" w:color="DFE2E5"/>
+              <w:left w:val="single" w:sz="6" w:space="0" w:color="DFE2E5"/>
+              <w:bottom w:val="single" w:sz="6" w:space="0" w:color="DFE2E5"/>
+              <w:right w:val="single" w:sz="6" w:space="0" w:color="DFE2E5"/>
+            </w:tcBorders>
+            <w:shd w:val="clear" w:color="auto" w:fill="FFFFFF"/>
+            <w:tcMar>
+              <w:top w:w="90" w:type="dxa"/>
+              <w:left w:w="195" w:type="dxa"/>
+              <w:bottom w:w="90" w:type="dxa"/>
+              <w:right w:w="195" w:type="dxa"/>
+            </w:tcMar>
+            <w:vAlign w:val="center"/>
+          </w:tcPr>
+          <w:p>
+            <w:pPr>
+              <w:rPr>
+                <w:color w:val="24292E"/>
+                <w:sz w:val="24"/>
+                <w:szCs w:val="24"/>
+              </w:rPr>
+            </w:pPr>
+            <w:r>
+              <w:rPr>
+                <w:color w:val="24292E"/>
+                <w:sz w:val="24"/>
+                <w:szCs w:val="24"/>
+              </w:rPr>
+              <w:t>CardModel.java</w:t>
+            </w:r>
+          </w:p>
+        </w:tc>
+        <w:tc>
+          <w:tcPr>
+            <w:tcW w:w="0" w:type="auto"/>
+            <w:tcBorders>
+              <w:top w:val="single" w:sz="6" w:space="0" w:color="DFE2E5"/>
+              <w:left w:val="single" w:sz="6" w:space="0" w:color="DFE2E5"/>
+              <w:bottom w:val="single" w:sz="6" w:space="0" w:color="DFE2E5"/>
+              <w:right w:val="single" w:sz="6" w:space="0" w:color="DFE2E5"/>
+            </w:tcBorders>
+            <w:shd w:val="clear" w:color="auto" w:fill="FFFFFF"/>
+            <w:tcMar>
+              <w:top w:w="90" w:type="dxa"/>
+              <w:left w:w="195" w:type="dxa"/>
+              <w:bottom w:w="90" w:type="dxa"/>
+              <w:right w:w="195" w:type="dxa"/>
+            </w:tcMar>
+            <w:vAlign w:val="center"/>
+          </w:tcPr>
+          <w:p>
+            <w:pPr>
+              <w:rPr>
+                <w:color w:val="24292E"/>
+                <w:sz w:val="24"/>
+                <w:szCs w:val="24"/>
+              </w:rPr>
+            </w:pPr>
+            <w:r>
+              <w:rPr>
+                <w:color w:val="24292E"/>
+                <w:sz w:val="24"/>
+                <w:szCs w:val="24"/>
+              </w:rPr>
+              <w:t xml:space="preserve">This class handles the operation regarding classes. This </w:t>
+            </w:r>
+            <w:proofErr w:type="spellStart"/>
+            <w:r>
+              <w:rPr>
+                <w:color w:val="24292E"/>
+                <w:sz w:val="24"/>
+                <w:szCs w:val="24"/>
+              </w:rPr>
+              <w:t>clsss</w:t>
+            </w:r>
+            <w:proofErr w:type="spellEnd"/>
+            <w:r>
+              <w:rPr>
+                <w:color w:val="24292E"/>
+                <w:sz w:val="24"/>
+                <w:szCs w:val="24"/>
+              </w:rPr>
+              <w:t xml:space="preserve"> notifies the </w:t>
+            </w:r>
+            <w:proofErr w:type="spellStart"/>
+            <w:r>
+              <w:rPr>
+                <w:color w:val="24292E"/>
+                <w:sz w:val="24"/>
+                <w:szCs w:val="24"/>
+              </w:rPr>
+              <w:t>PlayGameController</w:t>
+            </w:r>
+            <w:proofErr w:type="spellEnd"/>
+            <w:r>
+              <w:rPr>
+                <w:color w:val="24292E"/>
+                <w:sz w:val="24"/>
+                <w:szCs w:val="24"/>
+              </w:rPr>
+              <w:t xml:space="preserve"> in case if it is changed.</w:t>
+            </w:r>
+          </w:p>
+        </w:tc>
+      </w:tr>
+      <w:tr>
+        <w:trPr>
+          <w:trHeight w:val="138"/>
+        </w:trPr>
+        <w:tc>
+          <w:tcPr>
+            <w:tcW w:w="0" w:type="auto"/>
+            <w:tcBorders>
+              <w:top w:val="single" w:sz="6" w:space="0" w:color="DFE2E5"/>
+              <w:left w:val="single" w:sz="6" w:space="0" w:color="DFE2E5"/>
+              <w:bottom w:val="single" w:sz="6" w:space="0" w:color="DFE2E5"/>
+              <w:right w:val="single" w:sz="6" w:space="0" w:color="DFE2E5"/>
+            </w:tcBorders>
+            <w:shd w:val="clear" w:color="auto" w:fill="FFFFFF"/>
+            <w:tcMar>
+              <w:top w:w="90" w:type="dxa"/>
+              <w:left w:w="195" w:type="dxa"/>
+              <w:bottom w:w="90" w:type="dxa"/>
+              <w:right w:w="195" w:type="dxa"/>
+            </w:tcMar>
+            <w:vAlign w:val="center"/>
+          </w:tcPr>
+          <w:p>
+            <w:pPr>
+              <w:rPr>
+                <w:color w:val="24292E"/>
+                <w:sz w:val="24"/>
+                <w:szCs w:val="24"/>
+              </w:rPr>
+            </w:pPr>
+            <w:r>
+              <w:rPr>
+                <w:color w:val="24292E"/>
+                <w:sz w:val="24"/>
+                <w:szCs w:val="24"/>
+              </w:rPr>
+              <w:t>PlayerModel.java</w:t>
+            </w:r>
+          </w:p>
+        </w:tc>
+        <w:tc>
+          <w:tcPr>
+            <w:tcW w:w="0" w:type="auto"/>
+            <w:tcBorders>
+              <w:top w:val="single" w:sz="6" w:space="0" w:color="DFE2E5"/>
+              <w:left w:val="single" w:sz="6" w:space="0" w:color="DFE2E5"/>
+              <w:bottom w:val="single" w:sz="6" w:space="0" w:color="DFE2E5"/>
+              <w:right w:val="single" w:sz="6" w:space="0" w:color="DFE2E5"/>
+            </w:tcBorders>
+            <w:shd w:val="clear" w:color="auto" w:fill="FFFFFF"/>
+            <w:tcMar>
+              <w:top w:w="90" w:type="dxa"/>
+              <w:left w:w="195" w:type="dxa"/>
+              <w:bottom w:w="90" w:type="dxa"/>
+              <w:right w:w="195" w:type="dxa"/>
+            </w:tcMar>
+            <w:vAlign w:val="center"/>
+          </w:tcPr>
+          <w:p>
+            <w:pPr>
+              <w:rPr>
+                <w:color w:val="24292E"/>
+                <w:sz w:val="24"/>
+                <w:szCs w:val="24"/>
+              </w:rPr>
+            </w:pPr>
+            <w:r>
+              <w:rPr>
+                <w:color w:val="24292E"/>
+                <w:sz w:val="24"/>
+                <w:szCs w:val="24"/>
+              </w:rPr>
+              <w:t xml:space="preserve">This class handles operations of the players such as reinforce, attack, fortification and many others. This class also notifies the </w:t>
+            </w:r>
+            <w:proofErr w:type="spellStart"/>
+            <w:r>
+              <w:rPr>
+                <w:color w:val="24292E"/>
+                <w:sz w:val="24"/>
+                <w:szCs w:val="24"/>
+              </w:rPr>
+              <w:lastRenderedPageBreak/>
+              <w:t>PlayGameController</w:t>
+            </w:r>
+            <w:proofErr w:type="spellEnd"/>
+            <w:r>
+              <w:rPr>
+                <w:color w:val="24292E"/>
+                <w:sz w:val="24"/>
+                <w:szCs w:val="24"/>
+              </w:rPr>
+              <w:t xml:space="preserve"> if it is changed</w:t>
+            </w:r>
+            <w:r>
+              <w:rPr>
+                <w:color w:val="24292E"/>
+                <w:sz w:val="24"/>
+                <w:szCs w:val="24"/>
+              </w:rPr>
+              <w:t>.</w:t>
+            </w:r>
+          </w:p>
+        </w:tc>
+      </w:tr>
+      <w:tr>
+        <w:trPr>
+          <w:trHeight w:val="138"/>
+        </w:trPr>
+        <w:tc>
+          <w:tcPr>
+            <w:tcW w:w="0" w:type="auto"/>
+            <w:tcBorders>
+              <w:top w:val="single" w:sz="6" w:space="0" w:color="DFE2E5"/>
+              <w:left w:val="single" w:sz="6" w:space="0" w:color="DFE2E5"/>
+              <w:bottom w:val="single" w:sz="6" w:space="0" w:color="DFE2E5"/>
+              <w:right w:val="single" w:sz="6" w:space="0" w:color="DFE2E5"/>
+            </w:tcBorders>
+            <w:shd w:val="clear" w:color="auto" w:fill="FFFFFF"/>
+            <w:tcMar>
+              <w:top w:w="90" w:type="dxa"/>
+              <w:left w:w="195" w:type="dxa"/>
+              <w:bottom w:w="90" w:type="dxa"/>
+              <w:right w:w="195" w:type="dxa"/>
+            </w:tcMar>
+            <w:vAlign w:val="center"/>
+          </w:tcPr>
+          <w:p>
+            <w:pPr>
+              <w:rPr>
+                <w:color w:val="24292E"/>
+                <w:sz w:val="24"/>
+                <w:szCs w:val="24"/>
+              </w:rPr>
+            </w:pPr>
+            <w:r>
+              <w:rPr>
+                <w:color w:val="24292E"/>
+                <w:sz w:val="24"/>
+                <w:szCs w:val="24"/>
+              </w:rPr>
+              <w:lastRenderedPageBreak/>
+              <w:t>DiceModel.java</w:t>
+            </w:r>
+          </w:p>
+        </w:tc>
+        <w:tc>
+          <w:tcPr>
+            <w:tcW w:w="0" w:type="auto"/>
+            <w:tcBorders>
+              <w:top w:val="single" w:sz="6" w:space="0" w:color="DFE2E5"/>
+              <w:left w:val="single" w:sz="6" w:space="0" w:color="DFE2E5"/>
+              <w:bottom w:val="single" w:sz="6" w:space="0" w:color="DFE2E5"/>
+              <w:right w:val="single" w:sz="6" w:space="0" w:color="DFE2E5"/>
+            </w:tcBorders>
+            <w:shd w:val="clear" w:color="auto" w:fill="FFFFFF"/>
+            <w:tcMar>
+              <w:top w:w="90" w:type="dxa"/>
+              <w:left w:w="195" w:type="dxa"/>
+              <w:bottom w:w="90" w:type="dxa"/>
+              <w:right w:w="195" w:type="dxa"/>
+            </w:tcMar>
+            <w:vAlign w:val="center"/>
+          </w:tcPr>
+          <w:p>
+            <w:pPr>
+              <w:rPr>
+                <w:color w:val="24292E"/>
+                <w:sz w:val="24"/>
+                <w:szCs w:val="24"/>
+              </w:rPr>
+            </w:pPr>
+            <w:r>
+              <w:rPr>
+                <w:color w:val="24292E"/>
+                <w:sz w:val="24"/>
+                <w:szCs w:val="24"/>
+              </w:rPr>
+              <w:t xml:space="preserve">This class handles the operation related to dice such as rolling dice and comparing dice. This class also notifies the </w:t>
+            </w:r>
+            <w:proofErr w:type="spellStart"/>
+            <w:r>
+              <w:rPr>
+                <w:color w:val="24292E"/>
+                <w:sz w:val="24"/>
+                <w:szCs w:val="24"/>
+              </w:rPr>
+              <w:t>PlayerModel</w:t>
+            </w:r>
+            <w:proofErr w:type="spellEnd"/>
+            <w:r>
+              <w:rPr>
+                <w:color w:val="24292E"/>
+                <w:sz w:val="24"/>
+                <w:szCs w:val="24"/>
+              </w:rPr>
+              <w:t xml:space="preserve"> if it is changed .</w:t>
+            </w:r>
+          </w:p>
+        </w:tc>
+      </w:tr>
+      <w:tr>
+        <w:trPr>
+          <w:trHeight w:val="138"/>
+        </w:trPr>
+        <w:tc>
+          <w:tcPr>
+            <w:tcW w:w="0" w:type="auto"/>
+            <w:tcBorders>
+              <w:top w:val="single" w:sz="6" w:space="0" w:color="DFE2E5"/>
+              <w:left w:val="single" w:sz="6" w:space="0" w:color="DFE2E5"/>
+              <w:bottom w:val="single" w:sz="6" w:space="0" w:color="DFE2E5"/>
+              <w:right w:val="single" w:sz="6" w:space="0" w:color="DFE2E5"/>
+            </w:tcBorders>
+            <w:shd w:val="clear" w:color="auto" w:fill="FFFFFF"/>
+            <w:tcMar>
+              <w:top w:w="90" w:type="dxa"/>
+              <w:left w:w="195" w:type="dxa"/>
+              <w:bottom w:w="90" w:type="dxa"/>
+              <w:right w:w="195" w:type="dxa"/>
+            </w:tcMar>
+            <w:vAlign w:val="center"/>
+          </w:tcPr>
+          <w:p>
+            <w:pPr>
+              <w:rPr>
+                <w:color w:val="24292E"/>
+                <w:sz w:val="24"/>
+                <w:szCs w:val="24"/>
+              </w:rPr>
+            </w:pPr>
+            <w:r>
+              <w:rPr>
+                <w:color w:val="24292E"/>
+                <w:sz w:val="24"/>
+                <w:szCs w:val="24"/>
+              </w:rPr>
+              <w:t>WorldDominationModel.java</w:t>
+            </w:r>
+          </w:p>
+        </w:tc>
+        <w:tc>
+          <w:tcPr>
+            <w:tcW w:w="0" w:type="auto"/>
+            <w:tcBorders>
+              <w:top w:val="single" w:sz="6" w:space="0" w:color="DFE2E5"/>
+              <w:left w:val="single" w:sz="6" w:space="0" w:color="DFE2E5"/>
+              <w:bottom w:val="single" w:sz="6" w:space="0" w:color="DFE2E5"/>
+              <w:right w:val="single" w:sz="6" w:space="0" w:color="DFE2E5"/>
+            </w:tcBorders>
+            <w:shd w:val="clear" w:color="auto" w:fill="FFFFFF"/>
+            <w:tcMar>
+              <w:top w:w="90" w:type="dxa"/>
+              <w:left w:w="195" w:type="dxa"/>
+              <w:bottom w:w="90" w:type="dxa"/>
+              <w:right w:w="195" w:type="dxa"/>
+            </w:tcMar>
+            <w:vAlign w:val="center"/>
+          </w:tcPr>
+          <w:p>
+            <w:pPr>
+              <w:rPr>
+                <w:color w:val="24292E"/>
+                <w:sz w:val="24"/>
+                <w:szCs w:val="24"/>
+              </w:rPr>
+            </w:pPr>
+            <w:r>
+              <w:rPr>
+                <w:color w:val="24292E"/>
+                <w:sz w:val="24"/>
+                <w:szCs w:val="24"/>
+              </w:rPr>
+              <w:t xml:space="preserve">This class provides the data for the pie chart and bar chart to the </w:t>
+            </w:r>
+            <w:proofErr w:type="spellStart"/>
+            <w:r>
+              <w:rPr>
+                <w:color w:val="24292E"/>
+                <w:sz w:val="24"/>
+                <w:szCs w:val="24"/>
+              </w:rPr>
+              <w:t>PlayGameController</w:t>
+            </w:r>
+            <w:proofErr w:type="spellEnd"/>
+            <w:r>
+              <w:rPr>
+                <w:color w:val="24292E"/>
+                <w:sz w:val="24"/>
+                <w:szCs w:val="24"/>
+              </w:rPr>
+              <w:t>.</w:t>
+            </w:r>
+          </w:p>
+        </w:tc>
+      </w:tr>
+    </w:tbl>
+    <w:p/>
+    <w:p/>
+    <w:p>
+      <w:pPr>
+        <w:pStyle w:val="Heading3"/>
+        <w:spacing w:before="360" w:after="240"/>
+        <w:rPr>
+          <w:rFonts w:ascii="Times New Roman" w:hAnsi="Times New Roman"/>
+          <w:color w:val="24292E"/>
+          <w:sz w:val="24"/>
+          <w:szCs w:val="24"/>
+        </w:rPr>
+      </w:pPr>
+      <w:r>
+        <w:rPr>
+          <w:rFonts w:ascii="Times New Roman" w:hAnsi="Times New Roman"/>
+          <w:color w:val="24292E"/>
+          <w:sz w:val="24"/>
+          <w:szCs w:val="24"/>
+        </w:rPr>
+        <w:t>Main</w:t>
+      </w:r>
+    </w:p>
+    <w:p/>
     <w:p>
       <w:pPr>
         <w:pStyle w:val="NormalWeb"/>
@@ -8285,6 +9854,7 @@
                 <w:szCs w:val="24"/>
               </w:rPr>
             </w:pPr>
+            <w:proofErr w:type="spellStart"/>
             <w:r>
               <w:rPr>
                 <w:b/>
@@ -8295,6 +9865,7 @@
               </w:rPr>
               <w:t>File_Name</w:t>
             </w:r>
+            <w:proofErr w:type="spellEnd"/>
           </w:p>
         </w:tc>
         <w:tc>
@@ -8522,8 +10093,8 @@
           <w:szCs w:val="24"/>
         </w:rPr>
       </w:pPr>
-      <w:bookmarkStart w:id="17" w:name="_Toc496188908"/>
-      <w:bookmarkStart w:id="18" w:name="_Toc527373743"/>
+      <w:bookmarkStart w:id="14" w:name="_Toc496188908"/>
+      <w:bookmarkStart w:id="15" w:name="_Toc527373743"/>
       <w:r>
         <w:rPr>
           <w:rFonts w:ascii="Times New Roman" w:hAnsi="Times New Roman"/>
@@ -8533,8 +10104,8 @@
         </w:rPr>
         <w:t>Exception</w:t>
       </w:r>
-      <w:bookmarkEnd w:id="17"/>
-      <w:bookmarkEnd w:id="18"/>
+      <w:bookmarkEnd w:id="14"/>
+      <w:bookmarkEnd w:id="15"/>
     </w:p>
     <w:p>
       <w:pPr>
@@ -8563,8 +10134,8 @@
         <w:tblLook w:val="04A0" w:firstRow="1" w:lastRow="0" w:firstColumn="1" w:lastColumn="0" w:noHBand="0" w:noVBand="1"/>
       </w:tblPr>
       <w:tblGrid>
-        <w:gridCol w:w="3129"/>
-        <w:gridCol w:w="7503"/>
+        <w:gridCol w:w="3374"/>
+        <w:gridCol w:w="7258"/>
       </w:tblGrid>
       <w:tr>
         <w:trPr>
@@ -8601,6 +10172,7 @@
                 <w:szCs w:val="24"/>
               </w:rPr>
             </w:pPr>
+            <w:proofErr w:type="spellStart"/>
             <w:r>
               <w:rPr>
                 <w:b/>
@@ -8611,6 +10183,7 @@
               </w:rPr>
               <w:t>File_Name</w:t>
             </w:r>
+            <w:proofErr w:type="spellEnd"/>
           </w:p>
         </w:tc>
         <w:tc>
@@ -8687,6 +10260,7 @@
                 <w:szCs w:val="24"/>
               </w:rPr>
             </w:pPr>
+            <w:proofErr w:type="spellStart"/>
             <w:r>
               <w:rPr>
                 <w:color w:val="24292E"/>
@@ -8695,6 +10269,7 @@
               </w:rPr>
               <w:t>InvalidMapException</w:t>
             </w:r>
+            <w:proofErr w:type="spellEnd"/>
           </w:p>
         </w:tc>
         <w:tc>
@@ -8730,7 +10305,118 @@
                 <w:sz w:val="24"/>
                 <w:szCs w:val="24"/>
               </w:rPr>
-              <w:t>Custom exception class to manage exception of the game.</w:t>
+              <w:t xml:space="preserve">Custom exception class to manage exception of the </w:t>
+            </w:r>
+            <w:r>
+              <w:rPr>
+                <w:color w:val="24292E"/>
+                <w:sz w:val="24"/>
+                <w:szCs w:val="24"/>
+              </w:rPr>
+              <w:t>map validation</w:t>
+            </w:r>
+            <w:r>
+              <w:rPr>
+                <w:color w:val="24292E"/>
+                <w:sz w:val="24"/>
+                <w:szCs w:val="24"/>
+              </w:rPr>
+              <w:t>.</w:t>
+            </w:r>
+          </w:p>
+        </w:tc>
+      </w:tr>
+      <w:tr>
+        <w:trPr>
+          <w:trHeight w:val="138"/>
+        </w:trPr>
+        <w:tc>
+          <w:tcPr>
+            <w:tcW w:w="0" w:type="auto"/>
+            <w:tcBorders>
+              <w:top w:val="single" w:sz="6" w:space="0" w:color="DFE2E5"/>
+              <w:left w:val="single" w:sz="6" w:space="0" w:color="DFE2E5"/>
+              <w:bottom w:val="single" w:sz="6" w:space="0" w:color="DFE2E5"/>
+              <w:right w:val="single" w:sz="6" w:space="0" w:color="DFE2E5"/>
+            </w:tcBorders>
+            <w:shd w:val="clear" w:color="auto" w:fill="FFFFFF"/>
+            <w:tcMar>
+              <w:top w:w="90" w:type="dxa"/>
+              <w:left w:w="195" w:type="dxa"/>
+              <w:bottom w:w="90" w:type="dxa"/>
+              <w:right w:w="195" w:type="dxa"/>
+            </w:tcMar>
+            <w:vAlign w:val="center"/>
+          </w:tcPr>
+          <w:p>
+            <w:pPr>
+              <w:rPr>
+                <w:color w:val="24292E"/>
+                <w:sz w:val="24"/>
+                <w:szCs w:val="24"/>
+              </w:rPr>
+            </w:pPr>
+            <w:proofErr w:type="spellStart"/>
+            <w:r>
+              <w:rPr>
+                <w:color w:val="24292E"/>
+                <w:sz w:val="24"/>
+                <w:szCs w:val="24"/>
+              </w:rPr>
+              <w:t>InvalidGameActionException</w:t>
+            </w:r>
+            <w:proofErr w:type="spellEnd"/>
+          </w:p>
+        </w:tc>
+        <w:tc>
+          <w:tcPr>
+            <w:tcW w:w="0" w:type="auto"/>
+            <w:tcBorders>
+              <w:top w:val="single" w:sz="6" w:space="0" w:color="DFE2E5"/>
+              <w:left w:val="single" w:sz="6" w:space="0" w:color="DFE2E5"/>
+              <w:bottom w:val="single" w:sz="6" w:space="0" w:color="DFE2E5"/>
+              <w:right w:val="single" w:sz="6" w:space="0" w:color="DFE2E5"/>
+            </w:tcBorders>
+            <w:shd w:val="clear" w:color="auto" w:fill="FFFFFF"/>
+            <w:tcMar>
+              <w:top w:w="90" w:type="dxa"/>
+              <w:left w:w="195" w:type="dxa"/>
+              <w:bottom w:w="90" w:type="dxa"/>
+              <w:right w:w="195" w:type="dxa"/>
+            </w:tcMar>
+            <w:vAlign w:val="center"/>
+          </w:tcPr>
+          <w:p>
+            <w:pPr>
+              <w:rPr>
+                <w:color w:val="24292E"/>
+                <w:sz w:val="24"/>
+                <w:szCs w:val="24"/>
+              </w:rPr>
+            </w:pPr>
+            <w:r>
+              <w:rPr>
+                <w:color w:val="24292E"/>
+                <w:sz w:val="24"/>
+                <w:szCs w:val="24"/>
+              </w:rPr>
+              <w:t>Custom exception class to manage exception of the game</w:t>
+            </w:r>
+            <w:r>
+              <w:rPr>
+                <w:color w:val="24292E"/>
+                <w:sz w:val="24"/>
+                <w:szCs w:val="24"/>
+              </w:rPr>
+              <w:t xml:space="preserve"> play phase</w:t>
+            </w:r>
+            <w:r>
+              <w:rPr>
+                <w:color w:val="24292E"/>
+                <w:sz w:val="24"/>
+                <w:szCs w:val="24"/>
+              </w:rPr>
+              <w:t>.</w:t>
             </w:r>
           </w:p>
         </w:tc>
@@ -8749,8 +10435,8 @@
           <w:szCs w:val="24"/>
         </w:rPr>
       </w:pPr>
-      <w:bookmarkStart w:id="19" w:name="_Toc496188909"/>
-      <w:bookmarkStart w:id="20" w:name="_Toc527373744"/>
+      <w:bookmarkStart w:id="16" w:name="_Toc496188909"/>
+      <w:bookmarkStart w:id="17" w:name="_Toc527373744"/>
       <w:r>
         <w:rPr>
           <w:rFonts w:ascii="Times New Roman" w:hAnsi="Times New Roman"/>
@@ -8759,8 +10445,8 @@
         </w:rPr>
         <w:t>Technologies and Tools used:</w:t>
       </w:r>
-      <w:bookmarkEnd w:id="19"/>
-      <w:bookmarkEnd w:id="20"/>
+      <w:bookmarkEnd w:id="16"/>
+      <w:bookmarkEnd w:id="17"/>
     </w:p>
     <w:p>
       <w:pPr>
@@ -8773,9 +10459,9 @@
           <w:szCs w:val="24"/>
         </w:rPr>
       </w:pPr>
-      <w:bookmarkStart w:id="21" w:name="_Toc496188910"/>
-      <w:bookmarkStart w:id="22" w:name="_Toc527373745"/>
-      <w:bookmarkEnd w:id="21"/>
+      <w:bookmarkStart w:id="18" w:name="_Toc496188910"/>
+      <w:bookmarkStart w:id="19" w:name="_Toc527373745"/>
+      <w:bookmarkEnd w:id="18"/>
       <w:r>
         <w:rPr>
           <w:rFonts w:ascii="Times New Roman" w:hAnsi="Times New Roman"/>
@@ -8794,7 +10480,7 @@
         </w:rPr>
         <w:t>for the development of the game.</w:t>
       </w:r>
-      <w:bookmarkEnd w:id="22"/>
+      <w:bookmarkEnd w:id="19"/>
     </w:p>
     <w:tbl>
       <w:tblPr>
@@ -9095,14 +10781,17 @@
                 <w:szCs w:val="24"/>
               </w:rPr>
             </w:pPr>
-            <w:r>
-              <w:rPr>
-                <w:color w:val="24292E"/>
-                <w:sz w:val="24"/>
-                <w:szCs w:val="24"/>
-              </w:rPr>
+            <w:proofErr w:type="spellStart"/>
+            <w:r>
+              <w:rPr>
+                <w:color w:val="24292E"/>
+                <w:sz w:val="24"/>
+                <w:szCs w:val="24"/>
+              </w:rPr>
+              <w:lastRenderedPageBreak/>
               <w:t>JavaFx</w:t>
             </w:r>
+            <w:proofErr w:type="spellEnd"/>
           </w:p>
         </w:tc>
         <w:tc>
@@ -9400,16 +11089,7 @@
                 <w:sz w:val="24"/>
                 <w:szCs w:val="24"/>
               </w:rPr>
-              <w:t xml:space="preserve"> to design the UI of the game and gives an </w:t>
-            </w:r>
-            <w:r>
-              <w:rPr>
-                <w:color w:val="24292E"/>
-                <w:sz w:val="24"/>
-                <w:szCs w:val="24"/>
-              </w:rPr>
-              <w:lastRenderedPageBreak/>
-              <w:t>overall skeleton of events (e.g. button click, mouse drag...) to be implemented in controller</w:t>
+              <w:t xml:space="preserve"> to design the UI of the game and gives an overall skeleton of events (e.g. button click, mouse drag...) to be implemented in controller</w:t>
             </w:r>
             <w:r>
               <w:rPr>
@@ -9449,10 +11129,10 @@
       </w:pPr>
     </w:p>
     <w:sectPr>
-      <w:headerReference w:type="default" r:id="rId17"/>
-      <w:footerReference w:type="default" r:id="rId18"/>
-      <w:headerReference w:type="first" r:id="rId19"/>
-      <w:footerReference w:type="first" r:id="rId20"/>
+      <w:headerReference w:type="default" r:id="rId16"/>
+      <w:footerReference w:type="default" r:id="rId17"/>
+      <w:headerReference w:type="first" r:id="rId18"/>
+      <w:footerReference w:type="first" r:id="rId19"/>
       <w:pgSz w:w="12240" w:h="15840" w:code="1"/>
       <w:pgMar w:top="1440" w:right="1440" w:bottom="1440" w:left="1440" w:header="720" w:footer="720" w:gutter="0"/>
       <w:cols w:space="720"/>
@@ -13115,6 +14795,7 @@
     <w:lsdException w:name="Hyperlink" w:uiPriority="99"/>
     <w:lsdException w:name="Strong" w:qFormat="1"/>
     <w:lsdException w:name="Emphasis" w:qFormat="1"/>
+    <w:lsdException w:name="Plain Text" w:uiPriority="99"/>
     <w:lsdException w:name="Normal (Web)" w:uiPriority="99"/>
     <w:lsdException w:name="Normal Table" w:semiHidden="1" w:unhideWhenUsed="1"/>
     <w:lsdException w:name="Table Simple 1" w:semiHidden="1" w:unhideWhenUsed="1"/>
@@ -14034,6 +15715,35 @@
       <w:iCs/>
     </w:rPr>
   </w:style>
+  <w:style w:type="paragraph" w:styleId="PlainText">
+    <w:name w:val="Plain Text"/>
+    <w:basedOn w:val="Normal"/>
+    <w:link w:val="PlainTextChar"/>
+    <w:uiPriority w:val="99"/>
+    <w:unhideWhenUsed/>
+    <w:rsid w:val="00A228E6"/>
+    <w:pPr>
+      <w:widowControl/>
+      <w:spacing w:line="240" w:lineRule="auto"/>
+    </w:pPr>
+    <w:rPr>
+      <w:rFonts w:ascii="Courier" w:eastAsiaTheme="minorHAnsi" w:hAnsi="Courier" w:cstheme="minorBidi"/>
+      <w:sz w:val="21"/>
+      <w:szCs w:val="21"/>
+    </w:rPr>
+  </w:style>
+  <w:style w:type="character" w:customStyle="1" w:styleId="PlainTextChar">
+    <w:name w:val="Plain Text Char"/>
+    <w:basedOn w:val="DefaultParagraphFont"/>
+    <w:link w:val="PlainText"/>
+    <w:uiPriority w:val="99"/>
+    <w:rsid w:val="00A228E6"/>
+    <w:rPr>
+      <w:rFonts w:ascii="Courier" w:eastAsiaTheme="minorHAnsi" w:hAnsi="Courier" w:cstheme="minorBidi"/>
+      <w:sz w:val="21"/>
+      <w:szCs w:val="21"/>
+    </w:rPr>
+  </w:style>
 </w:styles>
 </file>
 
@@ -14337,7 +16047,7 @@
 </file>
 
 <file path=customXml/itemProps1.xml><?xml version="1.0" encoding="utf-8"?>
-<ds:datastoreItem xmlns:ds="http://schemas.openxmlformats.org/officeDocument/2006/customXml" ds:itemID="{A9AA54D0-E0F1-9F4A-A2B8-720D692EFF56}">
+<ds:datastoreItem xmlns:ds="http://schemas.openxmlformats.org/officeDocument/2006/customXml" ds:itemID="{6738330A-9B05-294D-9BFD-29FCA3DE14C3}">
   <ds:schemaRefs>
     <ds:schemaRef ds:uri="http://schemas.openxmlformats.org/officeDocument/2006/bibliography"/>
   </ds:schemaRefs>

</xml_diff>